<commit_message>
commit modification fichier word envoie convention
</commit_message>
<xml_diff>
--- a/AppAfpaBrive.Web/ModelesOffice/2-Lettre_Envoi_Convention.docx
+++ b/AppAfpaBrive.Web/ModelesOffice/2-Lettre_Envoi_Convention.docx
@@ -1,10 +1,10 @@
 
 <file path=word/document.xml><?xml version="1.0" encoding="utf-8"?>
-<w:document xmlns:cx="http://schemas.microsoft.com/office/drawing/2014/chartex" xmlns:cx1="http://schemas.microsoft.com/office/drawing/2015/9/8/chartex" xmlns:mc="http://schemas.openxmlformats.org/markup-compatibility/2006" xmlns:o="urn:schemas-microsoft-com:office:office" xmlns:r="http://purl.oclc.org/ooxml/officeDocument/relationships" xmlns:m="http://purl.oclc.org/ooxml/officeDocument/math" xmlns:v="urn:schemas-microsoft-com:vml" xmlns:wp14="http://schemas.microsoft.com/office/word/2010/wordprocessingDrawing" xmlns:wp="http://purl.oclc.org/ooxml/drawingml/wordprocessingDrawing" xmlns:w10="urn:schemas-microsoft-com:office:word" xmlns:w="http://purl.oclc.org/ooxml/wordprocessingml/main" xmlns:w14="http://schemas.microsoft.com/office/word/2010/wordml" xmlns:w15="http://schemas.microsoft.com/office/word/2012/wordml" xmlns:w16se="http://schemas.microsoft.com/office/word/2015/wordml/symex" xmlns:wpi="http://schemas.microsoft.com/office/word/2010/wordprocessingInk" xmlns:wne="http://schemas.microsoft.com/office/word/2006/wordml" mc:Ignorable="w14 w15 w16se wne wp14" w:conformance="strict">
+<w:document xmlns:wpc="http://schemas.microsoft.com/office/word/2010/wordprocessingCanvas" xmlns:cx="http://schemas.microsoft.com/office/drawing/2014/chartex" xmlns:cx1="http://schemas.microsoft.com/office/drawing/2015/9/8/chartex" xmlns:mc="http://schemas.openxmlformats.org/markup-compatibility/2006" xmlns:o="urn:schemas-microsoft-com:office:office" xmlns:r="http://schemas.openxmlformats.org/officeDocument/2006/relationships" xmlns:m="http://schemas.openxmlformats.org/officeDocument/2006/math" xmlns:v="urn:schemas-microsoft-com:vml" xmlns:wp14="http://schemas.microsoft.com/office/word/2010/wordprocessingDrawing" xmlns:wp="http://schemas.openxmlformats.org/drawingml/2006/wordprocessingDrawing" xmlns:w10="urn:schemas-microsoft-com:office:word" xmlns:w="http://schemas.openxmlformats.org/wordprocessingml/2006/main" xmlns:w14="http://schemas.microsoft.com/office/word/2010/wordml" xmlns:w15="http://schemas.microsoft.com/office/word/2012/wordml" xmlns:w16se="http://schemas.microsoft.com/office/word/2015/wordml/symex" xmlns:wpg="http://schemas.microsoft.com/office/word/2010/wordprocessingGroup" xmlns:wpi="http://schemas.microsoft.com/office/word/2010/wordprocessingInk" xmlns:wne="http://schemas.microsoft.com/office/word/2006/wordml" xmlns:wps="http://schemas.microsoft.com/office/word/2010/wordprocessingShape" mc:Ignorable="w14 w15 w16se wp14">
   <w:body>
     <w:p>
       <w:pPr>
-        <w:ind w:end="-49.60pt"/>
+        <w:ind w:right="-968"/>
       </w:pPr>
       <w:r>
         <w:rPr>
@@ -14,13 +14,13 @@
           <wp:inline distT="0" distB="0" distL="0" distR="0">
             <wp:extent cx="1114425" cy="571500"/>
             <wp:effectExtent l="0" t="0" r="0" b="0"/>
-            <wp:docPr id="1" name="Image 11" descr="Description : cid:image001.jpg@01D265CB.7668C5B0"/>
+            <wp:docPr id="3" name="Image 11" descr="Description : cid:image001.jpg@01D265CB.7668C5B0"/>
             <wp:cNvGraphicFramePr>
-              <a:graphicFrameLocks xmlns:a="http://purl.oclc.org/ooxml/drawingml/main" noChangeAspect="1"/>
+              <a:graphicFrameLocks xmlns:a="http://schemas.openxmlformats.org/drawingml/2006/main" noChangeAspect="1"/>
             </wp:cNvGraphicFramePr>
-            <a:graphic xmlns:a="http://purl.oclc.org/ooxml/drawingml/main">
-              <a:graphicData uri="http://purl.oclc.org/ooxml/drawingml/picture">
-                <pic:pic xmlns:pic="http://purl.oclc.org/ooxml/drawingml/picture">
+            <a:graphic xmlns:a="http://schemas.openxmlformats.org/drawingml/2006/main">
+              <a:graphicData uri="http://schemas.openxmlformats.org/drawingml/2006/picture">
+                <pic:pic xmlns:pic="http://schemas.openxmlformats.org/drawingml/2006/picture">
                   <pic:nvPicPr>
                     <pic:cNvPr id="0" name="Image 11" descr="Description : cid:image001.jpg@01D265CB.7668C5B0"/>
                     <pic:cNvPicPr>
@@ -28,7 +28,7 @@
                     </pic:cNvPicPr>
                   </pic:nvPicPr>
                   <pic:blipFill>
-                    <a:blip r:embed="rId6">
+                    <a:blip r:embed="rId5">
                       <a:extLst>
                         <a:ext uri="{28A0092B-C50C-407E-A947-70E740481C1C}">
                           <a14:useLocalDpi xmlns:a14="http://schemas.microsoft.com/office/drawing/2010/main" val="0"/>
@@ -63,9 +63,9 @@
     <w:p>
       <w:pPr>
         <w:tabs>
-          <w:tab w:val="start" w:pos="241pt"/>
+          <w:tab w:val="left" w:pos="4820"/>
         </w:tabs>
-        <w:ind w:start="241pt" w:end="0.05pt" w:hanging="212.65pt"/>
+        <w:ind w:left="4820" w:right="1" w:hanging="4253"/>
         <w:rPr>
           <w:rFonts w:ascii="Arial" w:hAnsi="Arial" w:cs="Arial"/>
           <w:sz w:val="20"/>
@@ -119,7 +119,7 @@
           <w:noProof/>
           <w:sz w:val="20"/>
         </w:rPr>
-        <w:t>29 mars 2021</w:t>
+        <w:t>1er avril 2021</w:t>
       </w:r>
       <w:r>
         <w:rPr>
@@ -148,9 +148,9 @@
     <w:p>
       <w:pPr>
         <w:tabs>
-          <w:tab w:val="start" w:pos="255.15pt"/>
+          <w:tab w:val="left" w:pos="5103"/>
         </w:tabs>
-        <w:ind w:end="0.05pt"/>
+        <w:ind w:right="1"/>
         <w:rPr>
           <w:rFonts w:ascii="Arial" w:hAnsi="Arial" w:cs="Arial"/>
           <w:b/>
@@ -209,9 +209,9 @@
     <w:p>
       <w:pPr>
         <w:tabs>
-          <w:tab w:val="start" w:pos="255.15pt"/>
+          <w:tab w:val="left" w:pos="5103"/>
         </w:tabs>
-        <w:ind w:end="0.05pt"/>
+        <w:ind w:right="1"/>
         <w:rPr>
           <w:rFonts w:ascii="Arial" w:hAnsi="Arial" w:cs="Arial"/>
           <w:b/>
@@ -271,9 +271,9 @@
     <w:p>
       <w:pPr>
         <w:tabs>
-          <w:tab w:val="start" w:pos="255.15pt"/>
+          <w:tab w:val="left" w:pos="5103"/>
         </w:tabs>
-        <w:ind w:end="0.05pt"/>
+        <w:ind w:right="1"/>
         <w:rPr>
           <w:rFonts w:ascii="Arial" w:hAnsi="Arial" w:cs="Arial"/>
           <w:b/>
@@ -302,7 +302,7 @@
           <w:b/>
           <w:sz w:val="20"/>
         </w:rPr>
-        <w:instrText xml:space="preserve"> MERGEFIELD "Adresse2" </w:instrText>
+        <w:instrText xml:space="preserve"> MERGEFIELD Adresse2 </w:instrText>
       </w:r>
       <w:r>
         <w:rPr>
@@ -329,13 +329,15 @@
         </w:rPr>
         <w:fldChar w:fldCharType="end"/>
       </w:r>
+      <w:bookmarkStart w:id="0" w:name="_GoBack"/>
+      <w:bookmarkEnd w:id="0"/>
     </w:p>
     <w:p>
       <w:pPr>
         <w:tabs>
-          <w:tab w:val="start" w:pos="255.15pt"/>
+          <w:tab w:val="left" w:pos="5103"/>
         </w:tabs>
-        <w:ind w:end="0.05pt"/>
+        <w:ind w:right="1"/>
         <w:rPr>
           <w:rFonts w:ascii="Arial" w:hAnsi="Arial" w:cs="Arial"/>
           <w:b/>
@@ -395,9 +397,9 @@
     <w:p>
       <w:pPr>
         <w:tabs>
-          <w:tab w:val="start" w:pos="255.15pt"/>
+          <w:tab w:val="left" w:pos="5103"/>
         </w:tabs>
-        <w:ind w:end="0.05pt"/>
+        <w:ind w:right="1"/>
         <w:rPr>
           <w:rFonts w:ascii="Arial" w:hAnsi="Arial" w:cs="Arial"/>
           <w:b/>
@@ -459,14 +461,6 @@
           <w:b/>
           <w:sz w:val="20"/>
         </w:rPr>
-        <w:t xml:space="preserve"> </w:t>
-      </w:r>
-      <w:r>
-        <w:rPr>
-          <w:rFonts w:ascii="Arial" w:hAnsi="Arial" w:cs="Arial"/>
-          <w:b/>
-          <w:sz w:val="20"/>
-        </w:rPr>
         <w:fldChar w:fldCharType="begin"/>
       </w:r>
       <w:r>
@@ -506,33 +500,33 @@
     <w:p>
       <w:pPr>
         <w:tabs>
-          <w:tab w:val="start" w:pos="241pt"/>
+          <w:tab w:val="left" w:pos="4820"/>
         </w:tabs>
-        <w:ind w:start="241pt" w:end="0.05pt" w:hanging="212.65pt"/>
+        <w:ind w:left="4820" w:right="1" w:hanging="4253"/>
       </w:pPr>
     </w:p>
     <w:p>
       <w:pPr>
         <w:tabs>
-          <w:tab w:val="start" w:pos="241pt"/>
+          <w:tab w:val="left" w:pos="4820"/>
         </w:tabs>
-        <w:ind w:start="241pt"/>
+        <w:ind w:left="4820"/>
       </w:pPr>
     </w:p>
     <w:p>
       <w:pPr>
         <w:tabs>
-          <w:tab w:val="start" w:pos="241pt"/>
+          <w:tab w:val="left" w:pos="4820"/>
         </w:tabs>
-        <w:ind w:start="241pt"/>
+        <w:ind w:left="4820"/>
       </w:pPr>
     </w:p>
     <w:p>
       <w:pPr>
         <w:tabs>
-          <w:tab w:val="start" w:pos="241pt"/>
+          <w:tab w:val="left" w:pos="4820"/>
         </w:tabs>
-        <w:ind w:start="241pt" w:end="0.05pt" w:hanging="212.65pt"/>
+        <w:ind w:left="4820" w:right="1" w:hanging="4253"/>
         <w:rPr>
           <w:rFonts w:ascii="Arial" w:hAnsi="Arial" w:cs="Arial"/>
           <w:b/>
@@ -601,14 +595,6 @@
           <w:b/>
           <w:sz w:val="20"/>
         </w:rPr>
-        <w:t xml:space="preserve"> </w:t>
-      </w:r>
-      <w:r>
-        <w:rPr>
-          <w:rFonts w:ascii="Arial" w:hAnsi="Arial" w:cs="Arial"/>
-          <w:b/>
-          <w:sz w:val="20"/>
-        </w:rPr>
         <w:fldChar w:fldCharType="begin"/>
       </w:r>
       <w:r>
@@ -648,9 +634,9 @@
     <w:p>
       <w:pPr>
         <w:tabs>
-          <w:tab w:val="start" w:pos="241pt"/>
+          <w:tab w:val="left" w:pos="4820"/>
         </w:tabs>
-        <w:ind w:start="241pt" w:end="0.05pt" w:hanging="212.65pt"/>
+        <w:ind w:left="4820" w:right="1" w:hanging="4253"/>
         <w:rPr>
           <w:rFonts w:ascii="Arial" w:hAnsi="Arial" w:cs="Arial"/>
           <w:b/>
@@ -709,7 +695,7 @@
     <w:p>
       <w:pPr>
         <w:pStyle w:val="Titre5"/>
-        <w:ind w:start="0pt" w:firstLine="0pt"/>
+        <w:ind w:left="0" w:firstLine="0"/>
         <w:rPr>
           <w:rFonts w:ascii="Arial" w:hAnsi="Arial" w:cs="Arial"/>
           <w:b w:val="0"/>
@@ -720,7 +706,7 @@
     <w:p>
       <w:pPr>
         <w:pStyle w:val="Titre5"/>
-        <w:ind w:start="0pt" w:firstLine="0pt"/>
+        <w:ind w:left="0" w:firstLine="0"/>
         <w:rPr>
           <w:rFonts w:ascii="Arial" w:hAnsi="Arial" w:cs="Arial"/>
           <w:b w:val="0"/>
@@ -748,7 +734,7 @@
     <w:p>
       <w:pPr>
         <w:pStyle w:val="Titre5"/>
-        <w:ind w:start="0pt" w:firstLine="0pt"/>
+        <w:ind w:left="0" w:firstLine="0"/>
         <w:rPr>
           <w:rFonts w:ascii="Arial" w:hAnsi="Arial" w:cs="Arial"/>
           <w:b w:val="0"/>
@@ -759,7 +745,7 @@
     <w:p>
       <w:pPr>
         <w:tabs>
-          <w:tab w:val="start" w:pos="35.45pt"/>
+          <w:tab w:val="left" w:pos="709"/>
         </w:tabs>
         <w:rPr>
           <w:rFonts w:ascii="Arial" w:hAnsi="Arial" w:cs="Arial"/>
@@ -787,9 +773,9 @@
       <w:pPr>
         <w:pStyle w:val="Titre6"/>
         <w:tabs>
-          <w:tab w:val="start" w:pos="35.45pt"/>
+          <w:tab w:val="left" w:pos="709"/>
         </w:tabs>
-        <w:ind w:start="35.45pt" w:firstLine="0pt"/>
+        <w:ind w:left="709" w:firstLine="0"/>
         <w:rPr>
           <w:rFonts w:ascii="Arial" w:hAnsi="Arial" w:cs="Arial"/>
           <w:b/>
@@ -826,14 +812,6 @@
           <w:b/>
           <w:sz w:val="20"/>
         </w:rPr>
-        <w:t xml:space="preserve"> </w:t>
-      </w:r>
-      <w:r>
-        <w:rPr>
-          <w:rFonts w:ascii="Arial" w:hAnsi="Arial" w:cs="Arial"/>
-          <w:b/>
-          <w:sz w:val="20"/>
-        </w:rPr>
         <w:fldChar w:fldCharType="begin"/>
       </w:r>
       <w:r>
@@ -868,14 +846,6 @@
           <w:sz w:val="20"/>
         </w:rPr>
         <w:fldChar w:fldCharType="end"/>
-      </w:r>
-      <w:r>
-        <w:rPr>
-          <w:rFonts w:ascii="Arial" w:hAnsi="Arial" w:cs="Arial"/>
-          <w:b/>
-          <w:sz w:val="20"/>
-        </w:rPr>
-        <w:t xml:space="preserve"> </w:t>
       </w:r>
       <w:r>
         <w:rPr>
@@ -923,9 +893,9 @@
       <w:pPr>
         <w:pStyle w:val="Titre6"/>
         <w:tabs>
-          <w:tab w:val="start" w:pos="35.45pt"/>
+          <w:tab w:val="left" w:pos="709"/>
         </w:tabs>
-        <w:ind w:firstLine="0pt"/>
+        <w:ind w:firstLine="0"/>
         <w:rPr>
           <w:rFonts w:ascii="Arial" w:hAnsi="Arial" w:cs="Arial"/>
           <w:sz w:val="20"/>
@@ -950,13 +920,6 @@
           <w:rFonts w:ascii="Arial" w:hAnsi="Arial" w:cs="Arial"/>
           <w:sz w:val="20"/>
         </w:rPr>
-        <w:t xml:space="preserve"> </w:t>
-      </w:r>
-      <w:r>
-        <w:rPr>
-          <w:rFonts w:ascii="Arial" w:hAnsi="Arial" w:cs="Arial"/>
-          <w:sz w:val="20"/>
-        </w:rPr>
         <w:fldChar w:fldCharType="begin"/>
       </w:r>
       <w:r>
@@ -992,7 +955,7 @@
     <w:p>
       <w:pPr>
         <w:tabs>
-          <w:tab w:val="start" w:pos="35.45pt"/>
+          <w:tab w:val="left" w:pos="709"/>
         </w:tabs>
         <w:rPr>
           <w:rFonts w:ascii="Arial" w:hAnsi="Arial" w:cs="Arial"/>
@@ -1020,7 +983,7 @@
     <w:p>
       <w:pPr>
         <w:tabs>
-          <w:tab w:val="start" w:pos="28.35pt"/>
+          <w:tab w:val="left" w:pos="567"/>
         </w:tabs>
         <w:rPr>
           <w:rFonts w:ascii="Arial" w:hAnsi="Arial" w:cs="Arial"/>
@@ -1153,7 +1116,7 @@
     </w:p>
     <w:p>
       <w:pPr>
-        <w:ind w:start="28.35pt"/>
+        <w:ind w:left="567"/>
         <w:jc w:val="both"/>
         <w:rPr>
           <w:rFonts w:ascii="Arial" w:hAnsi="Arial" w:cs="Arial"/>
@@ -1206,7 +1169,7 @@
     </w:p>
     <w:p>
       <w:pPr>
-        <w:ind w:start="28.35pt"/>
+        <w:ind w:left="567"/>
         <w:jc w:val="both"/>
         <w:rPr>
           <w:rFonts w:ascii="Arial" w:hAnsi="Arial" w:cs="Arial"/>
@@ -1216,7 +1179,7 @@
     </w:p>
     <w:p>
       <w:pPr>
-        <w:ind w:start="28.35pt"/>
+        <w:ind w:left="567"/>
         <w:jc w:val="both"/>
         <w:rPr>
           <w:rFonts w:ascii="Arial" w:hAnsi="Arial" w:cs="Arial"/>
@@ -1249,13 +1212,6 @@
           <w:rFonts w:ascii="Arial" w:hAnsi="Arial" w:cs="Arial"/>
           <w:sz w:val="20"/>
         </w:rPr>
-        <w:t xml:space="preserve"> </w:t>
-      </w:r>
-      <w:r>
-        <w:rPr>
-          <w:rFonts w:ascii="Arial" w:hAnsi="Arial" w:cs="Arial"/>
-          <w:sz w:val="20"/>
-        </w:rPr>
         <w:t xml:space="preserve">les </w:t>
       </w:r>
       <w:r>
@@ -1296,13 +1252,6 @@
       <w:r>
         <w:rPr>
           <w:rFonts w:ascii="Arial" w:hAnsi="Arial" w:cs="Arial"/>
-          <w:sz w:val="20"/>
-        </w:rPr>
-        <w:t xml:space="preserve"> </w:t>
-      </w:r>
-      <w:r>
-        <w:rPr>
-          <w:rFonts w:ascii="Arial" w:hAnsi="Arial" w:cs="Arial"/>
           <w:b/>
           <w:sz w:val="20"/>
         </w:rPr>
@@ -1347,14 +1296,6 @@
           <w:b/>
           <w:sz w:val="20"/>
         </w:rPr>
-        <w:t xml:space="preserve"> </w:t>
-      </w:r>
-      <w:r>
-        <w:rPr>
-          <w:rFonts w:ascii="Arial" w:hAnsi="Arial" w:cs="Arial"/>
-          <w:b/>
-          <w:sz w:val="20"/>
-        </w:rPr>
         <w:fldChar w:fldCharType="begin"/>
       </w:r>
       <w:r>
@@ -1396,14 +1337,6 @@
           <w:b/>
           <w:sz w:val="20"/>
         </w:rPr>
-        <w:t xml:space="preserve"> </w:t>
-      </w:r>
-      <w:r>
-        <w:rPr>
-          <w:rFonts w:ascii="Arial" w:hAnsi="Arial" w:cs="Arial"/>
-          <w:b/>
-          <w:sz w:val="20"/>
-        </w:rPr>
         <w:fldChar w:fldCharType="begin"/>
       </w:r>
       <w:r>
@@ -1449,7 +1382,7 @@
     </w:p>
     <w:p>
       <w:pPr>
-        <w:ind w:start="28.35pt"/>
+        <w:ind w:left="567"/>
         <w:jc w:val="both"/>
         <w:rPr>
           <w:rFonts w:ascii="Arial" w:hAnsi="Arial" w:cs="Arial"/>
@@ -1460,7 +1393,7 @@
     </w:p>
     <w:p>
       <w:pPr>
-        <w:ind w:start="28.35pt"/>
+        <w:ind w:left="567"/>
         <w:jc w:val="both"/>
         <w:rPr>
           <w:rFonts w:ascii="Arial" w:hAnsi="Arial" w:cs="Arial"/>
@@ -1471,7 +1404,7 @@
     </w:p>
     <w:p>
       <w:pPr>
-        <w:ind w:start="28.35pt"/>
+        <w:ind w:left="567"/>
         <w:jc w:val="both"/>
         <w:rPr>
           <w:rFonts w:ascii="Arial" w:hAnsi="Arial" w:cs="Arial"/>
@@ -1497,19 +1430,12 @@
           <w:rFonts w:ascii="Arial" w:hAnsi="Arial" w:cs="Arial"/>
           <w:sz w:val="20"/>
         </w:rPr>
-        <w:t xml:space="preserve"> </w:t>
-      </w:r>
-      <w:r>
-        <w:rPr>
-          <w:rFonts w:ascii="Arial" w:hAnsi="Arial" w:cs="Arial"/>
-          <w:sz w:val="20"/>
-        </w:rPr>
         <w:t>revêtus de votre signature.</w:t>
       </w:r>
     </w:p>
     <w:p>
       <w:pPr>
-        <w:ind w:start="28.35pt"/>
+        <w:ind w:left="567"/>
         <w:jc w:val="both"/>
         <w:rPr>
           <w:rFonts w:ascii="Arial" w:hAnsi="Arial" w:cs="Arial"/>
@@ -1519,7 +1445,7 @@
     </w:p>
     <w:p>
       <w:pPr>
-        <w:ind w:start="28.35pt"/>
+        <w:ind w:left="567"/>
         <w:jc w:val="both"/>
         <w:rPr>
           <w:rFonts w:ascii="Arial" w:hAnsi="Arial" w:cs="Arial"/>
@@ -1529,7 +1455,7 @@
     </w:p>
     <w:p>
       <w:pPr>
-        <w:ind w:start="28.35pt"/>
+        <w:ind w:left="567"/>
         <w:jc w:val="both"/>
         <w:rPr>
           <w:rFonts w:ascii="Arial" w:hAnsi="Arial" w:cs="Arial"/>
@@ -1610,7 +1536,7 @@
     </w:p>
     <w:p>
       <w:pPr>
-        <w:ind w:start="28.35pt"/>
+        <w:ind w:left="567"/>
         <w:jc w:val="both"/>
         <w:rPr>
           <w:rFonts w:ascii="Arial" w:hAnsi="Arial" w:cs="Arial"/>
@@ -1620,7 +1546,7 @@
     </w:p>
     <w:p>
       <w:pPr>
-        <w:ind w:start="28.35pt" w:firstLine="0.45pt"/>
+        <w:ind w:left="567" w:firstLine="9"/>
         <w:jc w:val="both"/>
         <w:rPr>
           <w:rFonts w:ascii="Arial" w:hAnsi="Arial" w:cs="Arial"/>
@@ -1630,7 +1556,7 @@
     </w:p>
     <w:p>
       <w:pPr>
-        <w:ind w:start="28.35pt" w:firstLine="0.45pt"/>
+        <w:ind w:left="567" w:firstLine="9"/>
         <w:jc w:val="both"/>
         <w:rPr>
           <w:rFonts w:ascii="Arial" w:hAnsi="Arial" w:cs="Arial"/>
@@ -1640,7 +1566,7 @@
     </w:p>
     <w:p>
       <w:pPr>
-        <w:ind w:start="28.35pt" w:firstLine="0.45pt"/>
+        <w:ind w:left="567" w:firstLine="9"/>
         <w:jc w:val="both"/>
         <w:rPr>
           <w:rFonts w:ascii="Arial" w:hAnsi="Arial" w:cs="Arial"/>
@@ -1650,7 +1576,7 @@
     </w:p>
     <w:p>
       <w:pPr>
-        <w:ind w:start="28.35pt" w:firstLine="0.45pt"/>
+        <w:ind w:left="567" w:firstLine="9"/>
         <w:jc w:val="both"/>
         <w:rPr>
           <w:rFonts w:ascii="Arial" w:hAnsi="Arial" w:cs="Arial"/>
@@ -1660,7 +1586,7 @@
     </w:p>
     <w:p>
       <w:pPr>
-        <w:ind w:start="28.35pt" w:firstLine="0.45pt"/>
+        <w:ind w:left="567" w:firstLine="9"/>
         <w:jc w:val="both"/>
         <w:rPr>
           <w:rFonts w:ascii="Arial" w:hAnsi="Arial" w:cs="Arial"/>
@@ -1670,7 +1596,7 @@
     </w:p>
     <w:p>
       <w:pPr>
-        <w:ind w:start="28.35pt" w:firstLine="0.45pt"/>
+        <w:ind w:left="567" w:firstLine="9"/>
         <w:jc w:val="both"/>
         <w:rPr>
           <w:rFonts w:ascii="Arial" w:hAnsi="Arial" w:cs="Arial"/>
@@ -1681,9 +1607,9 @@
     <w:p>
       <w:pPr>
         <w:tabs>
-          <w:tab w:val="start" w:pos="241pt"/>
+          <w:tab w:val="left" w:pos="4820"/>
         </w:tabs>
-        <w:ind w:start="70.80pt" w:firstLine="0.45pt"/>
+        <w:ind w:left="1416" w:firstLine="9"/>
         <w:jc w:val="both"/>
         <w:rPr>
           <w:rFonts w:ascii="Arial" w:hAnsi="Arial" w:cs="Arial"/>
@@ -1712,9 +1638,9 @@
     <w:p>
       <w:pPr>
         <w:tabs>
-          <w:tab w:val="start" w:pos="241pt"/>
+          <w:tab w:val="left" w:pos="4820"/>
         </w:tabs>
-        <w:ind w:start="70.80pt" w:firstLine="0.45pt"/>
+        <w:ind w:left="1416" w:firstLine="9"/>
         <w:jc w:val="both"/>
         <w:rPr>
           <w:rFonts w:ascii="Arial" w:hAnsi="Arial" w:cs="Arial"/>
@@ -1734,19 +1660,12 @@
           <w:rFonts w:ascii="Arial" w:hAnsi="Arial" w:cs="Arial"/>
           <w:sz w:val="20"/>
         </w:rPr>
-        <w:t xml:space="preserve"> </w:t>
-      </w:r>
-      <w:r>
-        <w:rPr>
-          <w:rFonts w:ascii="Arial" w:hAnsi="Arial" w:cs="Arial"/>
-          <w:sz w:val="20"/>
-        </w:rPr>
         <w:t>Centre de Brive</w:t>
       </w:r>
     </w:p>
     <w:p>
       <w:pPr>
-        <w:ind w:start="28.35pt" w:firstLine="0.45pt"/>
+        <w:ind w:left="567" w:firstLine="9"/>
         <w:jc w:val="both"/>
         <w:rPr>
           <w:rFonts w:ascii="Arial" w:hAnsi="Arial" w:cs="Arial"/>
@@ -1756,7 +1675,7 @@
     </w:p>
     <w:p>
       <w:pPr>
-        <w:ind w:start="28.35pt" w:firstLine="0.45pt"/>
+        <w:ind w:left="567" w:firstLine="9"/>
         <w:jc w:val="both"/>
         <w:rPr>
           <w:rFonts w:ascii="Arial" w:hAnsi="Arial" w:cs="Arial"/>
@@ -1766,7 +1685,7 @@
     </w:p>
     <w:p>
       <w:pPr>
-        <w:ind w:start="28.35pt" w:firstLine="0.45pt"/>
+        <w:ind w:left="567" w:firstLine="9"/>
         <w:jc w:val="both"/>
         <w:rPr>
           <w:rFonts w:ascii="Arial" w:hAnsi="Arial" w:cs="Arial"/>
@@ -1776,7 +1695,7 @@
     </w:p>
     <w:p>
       <w:pPr>
-        <w:ind w:start="28.35pt" w:firstLine="0.45pt"/>
+        <w:ind w:left="567" w:firstLine="9"/>
         <w:jc w:val="both"/>
         <w:rPr>
           <w:rFonts w:ascii="Arial" w:hAnsi="Arial" w:cs="Arial"/>
@@ -1786,7 +1705,7 @@
     </w:p>
     <w:p>
       <w:pPr>
-        <w:ind w:start="28.35pt" w:firstLine="0.45pt"/>
+        <w:ind w:left="567" w:firstLine="9"/>
         <w:jc w:val="both"/>
         <w:rPr>
           <w:rFonts w:ascii="Arial" w:hAnsi="Arial" w:cs="Arial"/>
@@ -1796,7 +1715,7 @@
     </w:p>
     <w:p>
       <w:pPr>
-        <w:ind w:start="28.35pt" w:firstLine="0.45pt"/>
+        <w:ind w:left="567" w:firstLine="9"/>
         <w:jc w:val="both"/>
         <w:rPr>
           <w:rFonts w:ascii="Arial" w:hAnsi="Arial" w:cs="Arial"/>
@@ -1805,16 +1724,16 @@
       </w:pPr>
     </w:p>
     <w:sectPr>
-      <w:pgSz w:w="595.30pt" w:h="841.90pt"/>
-      <w:pgMar w:top="70.90pt" w:right="56.70pt" w:bottom="70.90pt" w:left="70.90pt" w:header="35.45pt" w:footer="35.45pt" w:gutter="0pt"/>
-      <w:cols w:space="35.40pt"/>
+      <w:pgSz w:w="11906" w:h="16838"/>
+      <w:pgMar w:top="1418" w:right="1134" w:bottom="1418" w:left="1418" w:header="709" w:footer="709" w:gutter="0"/>
+      <w:cols w:space="708"/>
     </w:sectPr>
   </w:body>
 </w:document>
 </file>
 
 <file path=word/numbering.xml><?xml version="1.0" encoding="utf-8"?>
-<w:numbering xmlns:cx="http://schemas.microsoft.com/office/drawing/2014/chartex" xmlns:cx1="http://schemas.microsoft.com/office/drawing/2015/9/8/chartex" xmlns:mc="http://schemas.openxmlformats.org/markup-compatibility/2006" xmlns:o="urn:schemas-microsoft-com:office:office" xmlns:r="http://purl.oclc.org/ooxml/officeDocument/relationships" xmlns:m="http://purl.oclc.org/ooxml/officeDocument/math" xmlns:v="urn:schemas-microsoft-com:vml" xmlns:wp14="http://schemas.microsoft.com/office/word/2010/wordprocessingDrawing" xmlns:wp="http://purl.oclc.org/ooxml/drawingml/wordprocessingDrawing" xmlns:w10="urn:schemas-microsoft-com:office:word" xmlns:w="http://purl.oclc.org/ooxml/wordprocessingml/main" xmlns:w14="http://schemas.microsoft.com/office/word/2010/wordml" xmlns:w15="http://schemas.microsoft.com/office/word/2012/wordml" xmlns:w16se="http://schemas.microsoft.com/office/word/2015/wordml/symex" xmlns:wpi="http://schemas.microsoft.com/office/word/2010/wordprocessingInk" xmlns:wne="http://schemas.microsoft.com/office/word/2006/wordml" mc:Ignorable="w14 w15 w16se wne wp14">
+<w:numbering xmlns:wpc="http://schemas.microsoft.com/office/word/2010/wordprocessingCanvas" xmlns:cx="http://schemas.microsoft.com/office/drawing/2014/chartex" xmlns:cx1="http://schemas.microsoft.com/office/drawing/2015/9/8/chartex" xmlns:mc="http://schemas.openxmlformats.org/markup-compatibility/2006" xmlns:o="urn:schemas-microsoft-com:office:office" xmlns:r="http://schemas.openxmlformats.org/officeDocument/2006/relationships" xmlns:m="http://schemas.openxmlformats.org/officeDocument/2006/math" xmlns:v="urn:schemas-microsoft-com:vml" xmlns:wp14="http://schemas.microsoft.com/office/word/2010/wordprocessingDrawing" xmlns:wp="http://schemas.openxmlformats.org/drawingml/2006/wordprocessingDrawing" xmlns:w10="urn:schemas-microsoft-com:office:word" xmlns:w="http://schemas.openxmlformats.org/wordprocessingml/2006/main" xmlns:w14="http://schemas.microsoft.com/office/word/2010/wordml" xmlns:w15="http://schemas.microsoft.com/office/word/2012/wordml" xmlns:w16se="http://schemas.microsoft.com/office/word/2015/wordml/symex" xmlns:wpg="http://schemas.microsoft.com/office/word/2010/wordprocessingGroup" xmlns:wpi="http://schemas.microsoft.com/office/word/2010/wordprocessingInk" xmlns:wne="http://schemas.microsoft.com/office/word/2006/wordml" xmlns:wps="http://schemas.microsoft.com/office/word/2010/wordprocessingShape" mc:Ignorable="w14 w15 w16se wp14">
   <w:abstractNum w:abstractNumId="0" w15:restartNumberingAfterBreak="0">
     <w:nsid w:val="460D307E"/>
     <w:multiLevelType w:val="hybridMultilevel"/>
@@ -1823,12 +1742,12 @@
       <w:start w:val="1"/>
       <w:numFmt w:val="bullet"/>
       <w:lvlText w:val=""/>
-      <w:lvlJc w:val="start"/>
+      <w:lvlJc w:val="left"/>
       <w:pPr>
         <w:tabs>
-          <w:tab w:val="num" w:pos="106.90pt"/>
+          <w:tab w:val="num" w:pos="2138"/>
         </w:tabs>
-        <w:ind w:start="106.90pt" w:hanging="18pt"/>
+        <w:ind w:left="2138" w:hanging="360"/>
       </w:pPr>
       <w:rPr>
         <w:rFonts w:ascii="Wingdings" w:hAnsi="Wingdings" w:hint="default"/>
@@ -1838,12 +1757,12 @@
       <w:start w:val="1"/>
       <w:numFmt w:val="bullet"/>
       <w:lvlText w:val="o"/>
-      <w:lvlJc w:val="start"/>
+      <w:lvlJc w:val="left"/>
       <w:pPr>
         <w:tabs>
-          <w:tab w:val="num" w:pos="142.90pt"/>
+          <w:tab w:val="num" w:pos="2858"/>
         </w:tabs>
-        <w:ind w:start="142.90pt" w:hanging="18pt"/>
+        <w:ind w:left="2858" w:hanging="360"/>
       </w:pPr>
       <w:rPr>
         <w:rFonts w:ascii="Courier New" w:hAnsi="Courier New" w:cs="Courier New" w:hint="default"/>
@@ -1853,12 +1772,12 @@
       <w:start w:val="1"/>
       <w:numFmt w:val="bullet"/>
       <w:lvlText w:val=""/>
-      <w:lvlJc w:val="start"/>
+      <w:lvlJc w:val="left"/>
       <w:pPr>
         <w:tabs>
-          <w:tab w:val="num" w:pos="178.90pt"/>
+          <w:tab w:val="num" w:pos="3578"/>
         </w:tabs>
-        <w:ind w:start="178.90pt" w:hanging="18pt"/>
+        <w:ind w:left="3578" w:hanging="360"/>
       </w:pPr>
       <w:rPr>
         <w:rFonts w:ascii="Wingdings" w:hAnsi="Wingdings" w:hint="default"/>
@@ -1868,12 +1787,12 @@
       <w:start w:val="1"/>
       <w:numFmt w:val="bullet"/>
       <w:lvlText w:val=""/>
-      <w:lvlJc w:val="start"/>
+      <w:lvlJc w:val="left"/>
       <w:pPr>
         <w:tabs>
-          <w:tab w:val="num" w:pos="214.90pt"/>
+          <w:tab w:val="num" w:pos="4298"/>
         </w:tabs>
-        <w:ind w:start="214.90pt" w:hanging="18pt"/>
+        <w:ind w:left="4298" w:hanging="360"/>
       </w:pPr>
       <w:rPr>
         <w:rFonts w:ascii="Symbol" w:hAnsi="Symbol" w:hint="default"/>
@@ -1883,12 +1802,12 @@
       <w:start w:val="1"/>
       <w:numFmt w:val="bullet"/>
       <w:lvlText w:val="o"/>
-      <w:lvlJc w:val="start"/>
+      <w:lvlJc w:val="left"/>
       <w:pPr>
         <w:tabs>
-          <w:tab w:val="num" w:pos="250.90pt"/>
+          <w:tab w:val="num" w:pos="5018"/>
         </w:tabs>
-        <w:ind w:start="250.90pt" w:hanging="18pt"/>
+        <w:ind w:left="5018" w:hanging="360"/>
       </w:pPr>
       <w:rPr>
         <w:rFonts w:ascii="Courier New" w:hAnsi="Courier New" w:cs="Courier New" w:hint="default"/>
@@ -1898,12 +1817,12 @@
       <w:start w:val="1"/>
       <w:numFmt w:val="bullet"/>
       <w:lvlText w:val=""/>
-      <w:lvlJc w:val="start"/>
+      <w:lvlJc w:val="left"/>
       <w:pPr>
         <w:tabs>
-          <w:tab w:val="num" w:pos="286.90pt"/>
+          <w:tab w:val="num" w:pos="5738"/>
         </w:tabs>
-        <w:ind w:start="286.90pt" w:hanging="18pt"/>
+        <w:ind w:left="5738" w:hanging="360"/>
       </w:pPr>
       <w:rPr>
         <w:rFonts w:ascii="Wingdings" w:hAnsi="Wingdings" w:hint="default"/>
@@ -1913,12 +1832,12 @@
       <w:start w:val="1"/>
       <w:numFmt w:val="bullet"/>
       <w:lvlText w:val=""/>
-      <w:lvlJc w:val="start"/>
+      <w:lvlJc w:val="left"/>
       <w:pPr>
         <w:tabs>
-          <w:tab w:val="num" w:pos="322.90pt"/>
+          <w:tab w:val="num" w:pos="6458"/>
         </w:tabs>
-        <w:ind w:start="322.90pt" w:hanging="18pt"/>
+        <w:ind w:left="6458" w:hanging="360"/>
       </w:pPr>
       <w:rPr>
         <w:rFonts w:ascii="Symbol" w:hAnsi="Symbol" w:hint="default"/>
@@ -1928,12 +1847,12 @@
       <w:start w:val="1"/>
       <w:numFmt w:val="bullet"/>
       <w:lvlText w:val="o"/>
-      <w:lvlJc w:val="start"/>
+      <w:lvlJc w:val="left"/>
       <w:pPr>
         <w:tabs>
-          <w:tab w:val="num" w:pos="358.90pt"/>
+          <w:tab w:val="num" w:pos="7178"/>
         </w:tabs>
-        <w:ind w:start="358.90pt" w:hanging="18pt"/>
+        <w:ind w:left="7178" w:hanging="360"/>
       </w:pPr>
       <w:rPr>
         <w:rFonts w:ascii="Courier New" w:hAnsi="Courier New" w:cs="Courier New" w:hint="default"/>
@@ -1943,12 +1862,12 @@
       <w:start w:val="1"/>
       <w:numFmt w:val="bullet"/>
       <w:lvlText w:val=""/>
-      <w:lvlJc w:val="start"/>
+      <w:lvlJc w:val="left"/>
       <w:pPr>
         <w:tabs>
-          <w:tab w:val="num" w:pos="394.90pt"/>
+          <w:tab w:val="num" w:pos="7898"/>
         </w:tabs>
-        <w:ind w:start="394.90pt" w:hanging="18pt"/>
+        <w:ind w:left="7898" w:hanging="360"/>
       </w:pPr>
       <w:rPr>
         <w:rFonts w:ascii="Wingdings" w:hAnsi="Wingdings" w:hint="default"/>
@@ -1963,9 +1882,9 @@
       <w:start w:val="1"/>
       <w:numFmt w:val="bullet"/>
       <w:lvlText w:val=""/>
-      <w:lvlJc w:val="start"/>
-      <w:pPr>
-        <w:ind w:start="64.80pt" w:hanging="18pt"/>
+      <w:lvlJc w:val="left"/>
+      <w:pPr>
+        <w:ind w:left="1296" w:hanging="360"/>
       </w:pPr>
       <w:rPr>
         <w:rFonts w:ascii="Wingdings" w:hAnsi="Wingdings" w:hint="default"/>
@@ -1975,9 +1894,9 @@
       <w:start w:val="1"/>
       <w:numFmt w:val="bullet"/>
       <w:lvlText w:val="o"/>
-      <w:lvlJc w:val="start"/>
-      <w:pPr>
-        <w:ind w:start="100.80pt" w:hanging="18pt"/>
+      <w:lvlJc w:val="left"/>
+      <w:pPr>
+        <w:ind w:left="2016" w:hanging="360"/>
       </w:pPr>
       <w:rPr>
         <w:rFonts w:ascii="Courier New" w:hAnsi="Courier New" w:cs="Courier New" w:hint="default"/>
@@ -1987,9 +1906,9 @@
       <w:start w:val="1"/>
       <w:numFmt w:val="bullet"/>
       <w:lvlText w:val=""/>
-      <w:lvlJc w:val="start"/>
-      <w:pPr>
-        <w:ind w:start="136.80pt" w:hanging="18pt"/>
+      <w:lvlJc w:val="left"/>
+      <w:pPr>
+        <w:ind w:left="2736" w:hanging="360"/>
       </w:pPr>
       <w:rPr>
         <w:rFonts w:ascii="Wingdings" w:hAnsi="Wingdings" w:hint="default"/>
@@ -1999,9 +1918,9 @@
       <w:start w:val="1"/>
       <w:numFmt w:val="bullet"/>
       <w:lvlText w:val=""/>
-      <w:lvlJc w:val="start"/>
-      <w:pPr>
-        <w:ind w:start="172.80pt" w:hanging="18pt"/>
+      <w:lvlJc w:val="left"/>
+      <w:pPr>
+        <w:ind w:left="3456" w:hanging="360"/>
       </w:pPr>
       <w:rPr>
         <w:rFonts w:ascii="Symbol" w:hAnsi="Symbol" w:hint="default"/>
@@ -2011,9 +1930,9 @@
       <w:start w:val="1"/>
       <w:numFmt w:val="bullet"/>
       <w:lvlText w:val="o"/>
-      <w:lvlJc w:val="start"/>
-      <w:pPr>
-        <w:ind w:start="208.80pt" w:hanging="18pt"/>
+      <w:lvlJc w:val="left"/>
+      <w:pPr>
+        <w:ind w:left="4176" w:hanging="360"/>
       </w:pPr>
       <w:rPr>
         <w:rFonts w:ascii="Courier New" w:hAnsi="Courier New" w:cs="Courier New" w:hint="default"/>
@@ -2023,9 +1942,9 @@
       <w:start w:val="1"/>
       <w:numFmt w:val="bullet"/>
       <w:lvlText w:val=""/>
-      <w:lvlJc w:val="start"/>
-      <w:pPr>
-        <w:ind w:start="244.80pt" w:hanging="18pt"/>
+      <w:lvlJc w:val="left"/>
+      <w:pPr>
+        <w:ind w:left="4896" w:hanging="360"/>
       </w:pPr>
       <w:rPr>
         <w:rFonts w:ascii="Wingdings" w:hAnsi="Wingdings" w:hint="default"/>
@@ -2035,9 +1954,9 @@
       <w:start w:val="1"/>
       <w:numFmt w:val="bullet"/>
       <w:lvlText w:val=""/>
-      <w:lvlJc w:val="start"/>
-      <w:pPr>
-        <w:ind w:start="280.80pt" w:hanging="18pt"/>
+      <w:lvlJc w:val="left"/>
+      <w:pPr>
+        <w:ind w:left="5616" w:hanging="360"/>
       </w:pPr>
       <w:rPr>
         <w:rFonts w:ascii="Symbol" w:hAnsi="Symbol" w:hint="default"/>
@@ -2047,9 +1966,9 @@
       <w:start w:val="1"/>
       <w:numFmt w:val="bullet"/>
       <w:lvlText w:val="o"/>
-      <w:lvlJc w:val="start"/>
-      <w:pPr>
-        <w:ind w:start="316.80pt" w:hanging="18pt"/>
+      <w:lvlJc w:val="left"/>
+      <w:pPr>
+        <w:ind w:left="6336" w:hanging="360"/>
       </w:pPr>
       <w:rPr>
         <w:rFonts w:ascii="Courier New" w:hAnsi="Courier New" w:cs="Courier New" w:hint="default"/>
@@ -2059,9 +1978,9 @@
       <w:start w:val="1"/>
       <w:numFmt w:val="bullet"/>
       <w:lvlText w:val=""/>
-      <w:lvlJc w:val="start"/>
-      <w:pPr>
-        <w:ind w:start="352.80pt" w:hanging="18pt"/>
+      <w:lvlJc w:val="left"/>
+      <w:pPr>
+        <w:ind w:left="7056" w:hanging="360"/>
       </w:pPr>
       <w:rPr>
         <w:rFonts w:ascii="Wingdings" w:hAnsi="Wingdings" w:hint="default"/>
@@ -2078,7 +1997,7 @@
 </file>
 
 <file path=word/styles.xml><?xml version="1.0" encoding="utf-8"?>
-<w:styles xmlns:mc="http://schemas.openxmlformats.org/markup-compatibility/2006" xmlns:r="http://purl.oclc.org/ooxml/officeDocument/relationships" xmlns:w="http://purl.oclc.org/ooxml/wordprocessingml/main" xmlns:w14="http://schemas.microsoft.com/office/word/2010/wordml" xmlns:w15="http://schemas.microsoft.com/office/word/2012/wordml" xmlns:w16se="http://schemas.microsoft.com/office/word/2015/wordml/symex" mc:Ignorable="w14 w15 w16se">
+<w:styles xmlns:mc="http://schemas.openxmlformats.org/markup-compatibility/2006" xmlns:r="http://schemas.openxmlformats.org/officeDocument/2006/relationships" xmlns:w="http://schemas.openxmlformats.org/wordprocessingml/2006/main" xmlns:w14="http://schemas.microsoft.com/office/word/2010/wordml" xmlns:w15="http://schemas.microsoft.com/office/word/2012/wordml" xmlns:w16se="http://schemas.microsoft.com/office/word/2015/wordml/symex" mc:Ignorable="w14 w15 w16se">
   <w:docDefaults>
     <w:rPrDefault>
       <w:rPr>
@@ -2104,225 +2023,163 @@
     <w:lsdException w:name="Subtitle" w:qFormat="1"/>
     <w:lsdException w:name="Strong" w:qFormat="1"/>
     <w:lsdException w:name="Emphasis" w:qFormat="1"/>
-    <w:lsdException w:name="Placeholder Text" w:semiHidden="1" w:uiPriority="99"/>
-    <w:lsdException w:name="No Spacing" w:uiPriority="1" w:qFormat="1"/>
-    <w:lsdException w:name="Light Shading" w:uiPriority="60"/>
-    <w:lsdException w:name="Light List" w:uiPriority="61"/>
-    <w:lsdException w:name="Light Grid" w:uiPriority="62"/>
-    <w:lsdException w:name="Medium Shading 1" w:uiPriority="63"/>
-    <w:lsdException w:name="Medium Shading 2" w:uiPriority="64"/>
-    <w:lsdException w:name="Medium List 1" w:uiPriority="65"/>
-    <w:lsdException w:name="Medium List 2" w:uiPriority="66"/>
-    <w:lsdException w:name="Medium Grid 1" w:uiPriority="67"/>
-    <w:lsdException w:name="Medium Grid 2" w:uiPriority="68"/>
-    <w:lsdException w:name="Medium Grid 3" w:uiPriority="69"/>
-    <w:lsdException w:name="Dark List" w:uiPriority="70"/>
-    <w:lsdException w:name="Colorful Shading" w:uiPriority="71"/>
-    <w:lsdException w:name="Colorful List" w:uiPriority="72"/>
-    <w:lsdException w:name="Colorful Grid" w:uiPriority="73"/>
-    <w:lsdException w:name="Light Shading Accent 1" w:uiPriority="60"/>
-    <w:lsdException w:name="Light List Accent 1" w:uiPriority="61"/>
-    <w:lsdException w:name="Light Grid Accent 1" w:uiPriority="62"/>
-    <w:lsdException w:name="Medium Shading 1 Accent 1" w:uiPriority="63"/>
-    <w:lsdException w:name="Medium Shading 2 Accent 1" w:uiPriority="64"/>
-    <w:lsdException w:name="Medium List 1 Accent 1" w:uiPriority="65"/>
-    <w:lsdException w:name="Revision" w:semiHidden="1" w:uiPriority="99"/>
-    <w:lsdException w:name="List Paragraph" w:uiPriority="34" w:qFormat="1"/>
-    <w:lsdException w:name="Quote" w:uiPriority="29" w:qFormat="1"/>
-    <w:lsdException w:name="Intense Quote" w:uiPriority="30" w:qFormat="1"/>
-    <w:lsdException w:name="Medium List 2 Accent 1" w:uiPriority="66"/>
-    <w:lsdException w:name="Medium Grid 1 Accent 1" w:uiPriority="67"/>
-    <w:lsdException w:name="Medium Grid 2 Accent 1" w:uiPriority="68"/>
-    <w:lsdException w:name="Medium Grid 3 Accent 1" w:uiPriority="69"/>
-    <w:lsdException w:name="Dark List Accent 1" w:uiPriority="70"/>
-    <w:lsdException w:name="Colorful Shading Accent 1" w:uiPriority="71"/>
-    <w:lsdException w:name="Colorful List Accent 1" w:uiPriority="72"/>
-    <w:lsdException w:name="Colorful Grid Accent 1" w:uiPriority="73"/>
-    <w:lsdException w:name="Light Shading Accent 2" w:uiPriority="60"/>
-    <w:lsdException w:name="Light List Accent 2" w:uiPriority="61"/>
-    <w:lsdException w:name="Light Grid Accent 2" w:uiPriority="62"/>
-    <w:lsdException w:name="Medium Shading 1 Accent 2" w:uiPriority="63"/>
-    <w:lsdException w:name="Medium Shading 2 Accent 2" w:uiPriority="64"/>
-    <w:lsdException w:name="Medium List 1 Accent 2" w:uiPriority="65"/>
-    <w:lsdException w:name="Medium List 2 Accent 2" w:uiPriority="66"/>
-    <w:lsdException w:name="Medium Grid 1 Accent 2" w:uiPriority="67"/>
-    <w:lsdException w:name="Medium Grid 2 Accent 2" w:uiPriority="68"/>
-    <w:lsdException w:name="Medium Grid 3 Accent 2" w:uiPriority="69"/>
-    <w:lsdException w:name="Dark List Accent 2" w:uiPriority="70"/>
-    <w:lsdException w:name="Colorful Shading Accent 2" w:uiPriority="71"/>
-    <w:lsdException w:name="Colorful List Accent 2" w:uiPriority="72"/>
-    <w:lsdException w:name="Colorful Grid Accent 2" w:uiPriority="73"/>
-    <w:lsdException w:name="Light Shading Accent 3" w:uiPriority="60"/>
-    <w:lsdException w:name="Light List Accent 3" w:uiPriority="61"/>
-    <w:lsdException w:name="Light Grid Accent 3" w:uiPriority="62"/>
-    <w:lsdException w:name="Medium Shading 1 Accent 3" w:uiPriority="63"/>
-    <w:lsdException w:name="Medium Shading 2 Accent 3" w:uiPriority="64"/>
-    <w:lsdException w:name="Medium List 1 Accent 3" w:uiPriority="65"/>
-    <w:lsdException w:name="Medium List 2 Accent 3" w:uiPriority="66"/>
-    <w:lsdException w:name="Medium Grid 1 Accent 3" w:uiPriority="67"/>
-    <w:lsdException w:name="Medium Grid 2 Accent 3" w:uiPriority="68"/>
-    <w:lsdException w:name="Medium Grid 3 Accent 3" w:uiPriority="69"/>
-    <w:lsdException w:name="Dark List Accent 3" w:uiPriority="70"/>
-    <w:lsdException w:name="Colorful Shading Accent 3" w:uiPriority="71"/>
-    <w:lsdException w:name="Colorful List Accent 3" w:uiPriority="72"/>
-    <w:lsdException w:name="Colorful Grid Accent 3" w:uiPriority="73"/>
-    <w:lsdException w:name="Light Shading Accent 4" w:uiPriority="60"/>
-    <w:lsdException w:name="Light List Accent 4" w:uiPriority="61"/>
-    <w:lsdException w:name="Light Grid Accent 4" w:uiPriority="62"/>
-    <w:lsdException w:name="Medium Shading 1 Accent 4" w:uiPriority="63"/>
-    <w:lsdException w:name="Medium Shading 2 Accent 4" w:uiPriority="64"/>
-    <w:lsdException w:name="Medium List 1 Accent 4" w:uiPriority="65"/>
-    <w:lsdException w:name="Medium List 2 Accent 4" w:uiPriority="66"/>
-    <w:lsdException w:name="Medium Grid 1 Accent 4" w:uiPriority="67"/>
-    <w:lsdException w:name="Medium Grid 2 Accent 4" w:uiPriority="68"/>
-    <w:lsdException w:name="Medium Grid 3 Accent 4" w:uiPriority="69"/>
-    <w:lsdException w:name="Dark List Accent 4" w:uiPriority="70"/>
-    <w:lsdException w:name="Colorful Shading Accent 4" w:uiPriority="71"/>
-    <w:lsdException w:name="Colorful List Accent 4" w:uiPriority="72"/>
-    <w:lsdException w:name="Colorful Grid Accent 4" w:uiPriority="73"/>
-    <w:lsdException w:name="Light Shading Accent 5" w:uiPriority="60"/>
-    <w:lsdException w:name="Light List Accent 5" w:uiPriority="61"/>
-    <w:lsdException w:name="Light Grid Accent 5" w:uiPriority="62"/>
-    <w:lsdException w:name="Medium Shading 1 Accent 5" w:uiPriority="63"/>
-    <w:lsdException w:name="Medium Shading 2 Accent 5" w:uiPriority="64"/>
-    <w:lsdException w:name="Medium List 1 Accent 5" w:uiPriority="65"/>
-    <w:lsdException w:name="Medium List 2 Accent 5" w:uiPriority="66"/>
-    <w:lsdException w:name="Medium Grid 1 Accent 5" w:uiPriority="67"/>
-    <w:lsdException w:name="Medium Grid 2 Accent 5" w:uiPriority="68"/>
-    <w:lsdException w:name="Medium Grid 3 Accent 5" w:uiPriority="69"/>
-    <w:lsdException w:name="Dark List Accent 5" w:uiPriority="70"/>
-    <w:lsdException w:name="Colorful Shading Accent 5" w:uiPriority="71"/>
-    <w:lsdException w:name="Colorful List Accent 5" w:uiPriority="72"/>
-    <w:lsdException w:name="Colorful Grid Accent 5" w:uiPriority="73"/>
-    <w:lsdException w:name="Light Shading Accent 6" w:uiPriority="60"/>
-    <w:lsdException w:name="Light List Accent 6" w:uiPriority="61"/>
-    <w:lsdException w:name="Light Grid Accent 6" w:uiPriority="62"/>
-    <w:lsdException w:name="Medium Shading 1 Accent 6" w:uiPriority="63"/>
-    <w:lsdException w:name="Medium Shading 2 Accent 6" w:uiPriority="64"/>
-    <w:lsdException w:name="Medium List 1 Accent 6" w:uiPriority="65"/>
-    <w:lsdException w:name="Medium List 2 Accent 6" w:uiPriority="66"/>
-    <w:lsdException w:name="Medium Grid 1 Accent 6" w:uiPriority="67"/>
-    <w:lsdException w:name="Medium Grid 2 Accent 6" w:uiPriority="68"/>
-    <w:lsdException w:name="Medium Grid 3 Accent 6" w:uiPriority="69"/>
-    <w:lsdException w:name="Dark List Accent 6" w:uiPriority="70"/>
-    <w:lsdException w:name="Colorful Shading Accent 6" w:uiPriority="71"/>
-    <w:lsdException w:name="Colorful List Accent 6" w:uiPriority="72"/>
-    <w:lsdException w:name="Colorful Grid Accent 6" w:uiPriority="73"/>
-    <w:lsdException w:name="Subtle Emphasis" w:uiPriority="19" w:qFormat="1"/>
-    <w:lsdException w:name="Intense Emphasis" w:uiPriority="21" w:qFormat="1"/>
-    <w:lsdException w:name="Subtle Reference" w:uiPriority="31" w:qFormat="1"/>
-    <w:lsdException w:name="Intense Reference" w:uiPriority="32" w:qFormat="1"/>
-    <w:lsdException w:name="Book Title" w:uiPriority="33" w:qFormat="1"/>
-    <w:lsdException w:name="Bibliography" w:semiHidden="1" w:uiPriority="37" w:unhideWhenUsed="1"/>
-    <w:lsdException w:name="TOC Heading" w:semiHidden="1" w:uiPriority="39" w:unhideWhenUsed="1" w:qFormat="1"/>
-    <w:lsdException w:name="Plain Table 1" w:uiPriority="41"/>
-    <w:lsdException w:name="Plain Table 2" w:uiPriority="42"/>
-    <w:lsdException w:name="Plain Table 3" w:uiPriority="43"/>
-    <w:lsdException w:name="Plain Table 4" w:uiPriority="44"/>
-    <w:lsdException w:name="Plain Table 5" w:uiPriority="45"/>
-    <w:lsdException w:name="Grid Table Light" w:uiPriority="40"/>
-    <w:lsdException w:name="Grid Table 1 Light" w:uiPriority="46"/>
-    <w:lsdException w:name="Grid Table 2" w:uiPriority="47"/>
-    <w:lsdException w:name="Grid Table 3" w:uiPriority="48"/>
-    <w:lsdException w:name="Grid Table 4" w:uiPriority="49"/>
-    <w:lsdException w:name="Grid Table 5 Dark" w:uiPriority="50"/>
-    <w:lsdException w:name="Grid Table 6 Colorful" w:uiPriority="51"/>
-    <w:lsdException w:name="Grid Table 7 Colorful" w:uiPriority="52"/>
-    <w:lsdException w:name="Grid Table 1 Light Accent 1" w:uiPriority="46"/>
-    <w:lsdException w:name="Grid Table 2 Accent 1" w:uiPriority="47"/>
-    <w:lsdException w:name="Grid Table 3 Accent 1" w:uiPriority="48"/>
-    <w:lsdException w:name="Grid Table 4 Accent 1" w:uiPriority="49"/>
-    <w:lsdException w:name="Grid Table 5 Dark Accent 1" w:uiPriority="50"/>
-    <w:lsdException w:name="Grid Table 6 Colorful Accent 1" w:uiPriority="51"/>
-    <w:lsdException w:name="Grid Table 7 Colorful Accent 1" w:uiPriority="52"/>
-    <w:lsdException w:name="Grid Table 1 Light Accent 2" w:uiPriority="46"/>
-    <w:lsdException w:name="Grid Table 2 Accent 2" w:uiPriority="47"/>
-    <w:lsdException w:name="Grid Table 3 Accent 2" w:uiPriority="48"/>
-    <w:lsdException w:name="Grid Table 4 Accent 2" w:uiPriority="49"/>
-    <w:lsdException w:name="Grid Table 5 Dark Accent 2" w:uiPriority="50"/>
-    <w:lsdException w:name="Grid Table 6 Colorful Accent 2" w:uiPriority="51"/>
-    <w:lsdException w:name="Grid Table 7 Colorful Accent 2" w:uiPriority="52"/>
-    <w:lsdException w:name="Grid Table 1 Light Accent 3" w:uiPriority="46"/>
-    <w:lsdException w:name="Grid Table 2 Accent 3" w:uiPriority="47"/>
-    <w:lsdException w:name="Grid Table 3 Accent 3" w:uiPriority="48"/>
-    <w:lsdException w:name="Grid Table 4 Accent 3" w:uiPriority="49"/>
-    <w:lsdException w:name="Grid Table 5 Dark Accent 3" w:uiPriority="50"/>
-    <w:lsdException w:name="Grid Table 6 Colorful Accent 3" w:uiPriority="51"/>
-    <w:lsdException w:name="Grid Table 7 Colorful Accent 3" w:uiPriority="52"/>
-    <w:lsdException w:name="Grid Table 1 Light Accent 4" w:uiPriority="46"/>
-    <w:lsdException w:name="Grid Table 2 Accent 4" w:uiPriority="47"/>
-    <w:lsdException w:name="Grid Table 3 Accent 4" w:uiPriority="48"/>
-    <w:lsdException w:name="Grid Table 4 Accent 4" w:uiPriority="49"/>
-    <w:lsdException w:name="Grid Table 5 Dark Accent 4" w:uiPriority="50"/>
-    <w:lsdException w:name="Grid Table 6 Colorful Accent 4" w:uiPriority="51"/>
-    <w:lsdException w:name="Grid Table 7 Colorful Accent 4" w:uiPriority="52"/>
-    <w:lsdException w:name="Grid Table 1 Light Accent 5" w:uiPriority="46"/>
-    <w:lsdException w:name="Grid Table 2 Accent 5" w:uiPriority="47"/>
-    <w:lsdException w:name="Grid Table 3 Accent 5" w:uiPriority="48"/>
-    <w:lsdException w:name="Grid Table 4 Accent 5" w:uiPriority="49"/>
-    <w:lsdException w:name="Grid Table 5 Dark Accent 5" w:uiPriority="50"/>
-    <w:lsdException w:name="Grid Table 6 Colorful Accent 5" w:uiPriority="51"/>
-    <w:lsdException w:name="Grid Table 7 Colorful Accent 5" w:uiPriority="52"/>
-    <w:lsdException w:name="Grid Table 1 Light Accent 6" w:uiPriority="46"/>
-    <w:lsdException w:name="Grid Table 2 Accent 6" w:uiPriority="47"/>
-    <w:lsdException w:name="Grid Table 3 Accent 6" w:uiPriority="48"/>
-    <w:lsdException w:name="Grid Table 4 Accent 6" w:uiPriority="49"/>
-    <w:lsdException w:name="Grid Table 5 Dark Accent 6" w:uiPriority="50"/>
-    <w:lsdException w:name="Grid Table 6 Colorful Accent 6" w:uiPriority="51"/>
-    <w:lsdException w:name="Grid Table 7 Colorful Accent 6" w:uiPriority="52"/>
-    <w:lsdException w:name="List Table 1 Light" w:uiPriority="46"/>
-    <w:lsdException w:name="List Table 2" w:uiPriority="47"/>
-    <w:lsdException w:name="List Table 3" w:uiPriority="48"/>
-    <w:lsdException w:name="List Table 4" w:uiPriority="49"/>
-    <w:lsdException w:name="List Table 5 Dark" w:uiPriority="50"/>
-    <w:lsdException w:name="List Table 6 Colorful" w:uiPriority="51"/>
-    <w:lsdException w:name="List Table 7 Colorful" w:uiPriority="52"/>
-    <w:lsdException w:name="List Table 1 Light Accent 1" w:uiPriority="46"/>
-    <w:lsdException w:name="List Table 2 Accent 1" w:uiPriority="47"/>
-    <w:lsdException w:name="List Table 3 Accent 1" w:uiPriority="48"/>
-    <w:lsdException w:name="List Table 4 Accent 1" w:uiPriority="49"/>
-    <w:lsdException w:name="List Table 5 Dark Accent 1" w:uiPriority="50"/>
-    <w:lsdException w:name="List Table 6 Colorful Accent 1" w:uiPriority="51"/>
-    <w:lsdException w:name="List Table 7 Colorful Accent 1" w:uiPriority="52"/>
-    <w:lsdException w:name="List Table 1 Light Accent 2" w:uiPriority="46"/>
-    <w:lsdException w:name="List Table 2 Accent 2" w:uiPriority="47"/>
-    <w:lsdException w:name="List Table 3 Accent 2" w:uiPriority="48"/>
-    <w:lsdException w:name="List Table 4 Accent 2" w:uiPriority="49"/>
-    <w:lsdException w:name="List Table 5 Dark Accent 2" w:uiPriority="50"/>
-    <w:lsdException w:name="List Table 6 Colorful Accent 2" w:uiPriority="51"/>
-    <w:lsdException w:name="List Table 7 Colorful Accent 2" w:uiPriority="52"/>
-    <w:lsdException w:name="List Table 1 Light Accent 3" w:uiPriority="46"/>
-    <w:lsdException w:name="List Table 2 Accent 3" w:uiPriority="47"/>
-    <w:lsdException w:name="List Table 3 Accent 3" w:uiPriority="48"/>
-    <w:lsdException w:name="List Table 4 Accent 3" w:uiPriority="49"/>
-    <w:lsdException w:name="List Table 5 Dark Accent 3" w:uiPriority="50"/>
-    <w:lsdException w:name="List Table 6 Colorful Accent 3" w:uiPriority="51"/>
-    <w:lsdException w:name="List Table 7 Colorful Accent 3" w:uiPriority="52"/>
-    <w:lsdException w:name="List Table 1 Light Accent 4" w:uiPriority="46"/>
-    <w:lsdException w:name="List Table 2 Accent 4" w:uiPriority="47"/>
-    <w:lsdException w:name="List Table 3 Accent 4" w:uiPriority="48"/>
-    <w:lsdException w:name="List Table 4 Accent 4" w:uiPriority="49"/>
-    <w:lsdException w:name="List Table 5 Dark Accent 4" w:uiPriority="50"/>
-    <w:lsdException w:name="List Table 6 Colorful Accent 4" w:uiPriority="51"/>
-    <w:lsdException w:name="List Table 7 Colorful Accent 4" w:uiPriority="52"/>
-    <w:lsdException w:name="List Table 1 Light Accent 5" w:uiPriority="46"/>
-    <w:lsdException w:name="List Table 2 Accent 5" w:uiPriority="47"/>
-    <w:lsdException w:name="List Table 3 Accent 5" w:uiPriority="48"/>
-    <w:lsdException w:name="List Table 4 Accent 5" w:uiPriority="49"/>
-    <w:lsdException w:name="List Table 5 Dark Accent 5" w:uiPriority="50"/>
-    <w:lsdException w:name="List Table 6 Colorful Accent 5" w:uiPriority="51"/>
-    <w:lsdException w:name="List Table 7 Colorful Accent 5" w:uiPriority="52"/>
-    <w:lsdException w:name="List Table 1 Light Accent 6" w:uiPriority="46"/>
-    <w:lsdException w:name="List Table 2 Accent 6" w:uiPriority="47"/>
-    <w:lsdException w:name="List Table 3 Accent 6" w:uiPriority="48"/>
-    <w:lsdException w:name="List Table 4 Accent 6" w:uiPriority="49"/>
-    <w:lsdException w:name="List Table 5 Dark Accent 6" w:uiPriority="50"/>
-    <w:lsdException w:name="List Table 6 Colorful Accent 6" w:uiPriority="51"/>
-    <w:lsdException w:name="List Table 7 Colorful Accent 6" w:uiPriority="52"/>
+    <w:lsdException w:name="Normal Table" w:semiHidden="1" w:unhideWhenUsed="1"/>
+    <w:lsdException w:name="Table Simple 1" w:semiHidden="1" w:unhideWhenUsed="1"/>
+    <w:lsdException w:name="Table Simple 2" w:semiHidden="1" w:unhideWhenUsed="1"/>
+    <w:lsdException w:name="Table Simple 3" w:semiHidden="1" w:unhideWhenUsed="1"/>
+    <w:lsdException w:name="Table Classic 1" w:semiHidden="1" w:unhideWhenUsed="1"/>
+    <w:lsdException w:name="Table Classic 2" w:semiHidden="1" w:unhideWhenUsed="1"/>
+    <w:lsdException w:name="Table Classic 3" w:semiHidden="1" w:unhideWhenUsed="1"/>
+    <w:lsdException w:name="Table Classic 4" w:semiHidden="1" w:unhideWhenUsed="1"/>
+    <w:lsdException w:name="Table Colorful 1" w:semiHidden="1" w:unhideWhenUsed="1"/>
+    <w:lsdException w:name="Table Colorful 2" w:semiHidden="1" w:unhideWhenUsed="1"/>
+    <w:lsdException w:name="Table Colorful 3" w:semiHidden="1" w:unhideWhenUsed="1"/>
+    <w:lsdException w:name="Table Columns 1" w:semiHidden="1" w:unhideWhenUsed="1"/>
+    <w:lsdException w:name="Table Columns 2" w:semiHidden="1" w:unhideWhenUsed="1"/>
+    <w:lsdException w:name="Table Columns 3" w:semiHidden="1" w:unhideWhenUsed="1"/>
+    <w:lsdException w:name="Table Columns 4" w:semiHidden="1" w:unhideWhenUsed="1"/>
+    <w:lsdException w:name="Table Columns 5" w:semiHidden="1" w:unhideWhenUsed="1"/>
+    <w:lsdException w:name="Table Grid 1" w:semiHidden="1" w:unhideWhenUsed="1"/>
+    <w:lsdException w:name="Table Grid 2" w:semiHidden="1" w:unhideWhenUsed="1"/>
+    <w:lsdException w:name="Table Grid 3" w:semiHidden="1" w:unhideWhenUsed="1"/>
+    <w:lsdException w:name="Table Grid 4" w:semiHidden="1" w:unhideWhenUsed="1"/>
+    <w:lsdException w:name="Table Grid 5" w:semiHidden="1" w:unhideWhenUsed="1"/>
+    <w:lsdException w:name="Table Grid 6" w:semiHidden="1" w:unhideWhenUsed="1"/>
+    <w:lsdException w:name="Table Grid 7" w:semiHidden="1" w:unhideWhenUsed="1"/>
+    <w:lsdException w:name="Table Grid 8" w:semiHidden="1" w:unhideWhenUsed="1"/>
+    <w:lsdException w:name="Table List 1" w:semiHidden="1" w:unhideWhenUsed="1"/>
+    <w:lsdException w:name="Table List 2" w:semiHidden="1" w:unhideWhenUsed="1"/>
+    <w:lsdException w:name="Table List 3" w:semiHidden="1" w:unhideWhenUsed="1"/>
+    <w:lsdException w:name="Table List 4" w:semiHidden="1" w:unhideWhenUsed="1"/>
+    <w:lsdException w:name="Table List 5" w:semiHidden="1" w:unhideWhenUsed="1"/>
+    <w:lsdException w:name="Table List 6" w:semiHidden="1" w:unhideWhenUsed="1"/>
+    <w:lsdException w:name="Table List 7" w:semiHidden="1" w:unhideWhenUsed="1"/>
+    <w:lsdException w:name="Table List 8" w:semiHidden="1" w:unhideWhenUsed="1"/>
+    <w:lsdException w:name="Table 3D effects 1" w:semiHidden="1" w:unhideWhenUsed="1"/>
+    <w:lsdException w:name="Table 3D effects 2" w:semiHidden="1" w:unhideWhenUsed="1"/>
+    <w:lsdException w:name="Table 3D effects 3" w:semiHidden="1" w:unhideWhenUsed="1"/>
+    <w:lsdException w:name="Table Contemporary" w:semiHidden="1" w:unhideWhenUsed="1"/>
+    <w:lsdException w:name="Table Elegant" w:semiHidden="1" w:unhideWhenUsed="1"/>
+    <w:lsdException w:name="Table Professional" w:semiHidden="1" w:unhideWhenUsed="1"/>
+    <w:lsdException w:name="Table Subtle 1" w:semiHidden="1" w:unhideWhenUsed="1"/>
+    <w:lsdException w:name="Table Subtle 2" w:semiHidden="1" w:unhideWhenUsed="1"/>
+    <w:lsdException w:name="Table Web 1" w:semiHidden="1" w:unhideWhenUsed="1"/>
+    <w:lsdException w:name="Table Web 2" w:semiHidden="1" w:unhideWhenUsed="1"/>
+    <w:lsdException w:name="Table Web 3" w:semiHidden="1" w:unhideWhenUsed="1"/>
+    <w:lsdException w:name="Table Theme" w:semiHidden="1" w:unhideWhenUsed="1"/>
+    <w:lsdException w:name="No Spacing" w:qFormat="1"/>
+    <w:lsdException w:name="Light Shading"/>
+    <w:lsdException w:name="Light List"/>
+    <w:lsdException w:name="Light Grid"/>
+    <w:lsdException w:name="Medium Shading 1"/>
+    <w:lsdException w:name="Medium Shading 2"/>
+    <w:lsdException w:name="Medium List 1"/>
+    <w:lsdException w:name="Medium List 2"/>
+    <w:lsdException w:name="Medium Grid 1"/>
+    <w:lsdException w:name="Medium Grid 2"/>
+    <w:lsdException w:name="Medium Grid 3"/>
+    <w:lsdException w:name="Dark List"/>
+    <w:lsdException w:name="Colorful Shading"/>
+    <w:lsdException w:name="Colorful List"/>
+    <w:lsdException w:name="Colorful Grid"/>
+    <w:lsdException w:name="Light Shading Accent 1"/>
+    <w:lsdException w:name="Light List Accent 1"/>
+    <w:lsdException w:name="Light Grid Accent 1"/>
+    <w:lsdException w:name="Medium Shading 1 Accent 1"/>
+    <w:lsdException w:name="Medium Shading 2 Accent 1"/>
+    <w:lsdException w:name="Medium List 1 Accent 1"/>
+    <w:lsdException w:name="List Paragraph" w:qFormat="1"/>
+    <w:lsdException w:name="Quote" w:qFormat="1"/>
+    <w:lsdException w:name="Intense Quote" w:qFormat="1"/>
+    <w:lsdException w:name="Medium List 2 Accent 1"/>
+    <w:lsdException w:name="Medium Grid 1 Accent 1"/>
+    <w:lsdException w:name="Medium Grid 2 Accent 1"/>
+    <w:lsdException w:name="Medium Grid 3 Accent 1"/>
+    <w:lsdException w:name="Dark List Accent 1"/>
+    <w:lsdException w:name="Colorful Shading Accent 1"/>
+    <w:lsdException w:name="Colorful List Accent 1"/>
+    <w:lsdException w:name="Colorful Grid Accent 1"/>
+    <w:lsdException w:name="Light Shading Accent 2"/>
+    <w:lsdException w:name="Light List Accent 2"/>
+    <w:lsdException w:name="Light Grid Accent 2"/>
+    <w:lsdException w:name="Medium Shading 1 Accent 2"/>
+    <w:lsdException w:name="Medium Shading 2 Accent 2"/>
+    <w:lsdException w:name="Medium List 1 Accent 2"/>
+    <w:lsdException w:name="Medium List 2 Accent 2"/>
+    <w:lsdException w:name="Medium Grid 1 Accent 2"/>
+    <w:lsdException w:name="Medium Grid 2 Accent 2"/>
+    <w:lsdException w:name="Medium Grid 3 Accent 2"/>
+    <w:lsdException w:name="Dark List Accent 2"/>
+    <w:lsdException w:name="Colorful Shading Accent 2"/>
+    <w:lsdException w:name="Colorful List Accent 2"/>
+    <w:lsdException w:name="Colorful Grid Accent 2"/>
+    <w:lsdException w:name="Light Shading Accent 3"/>
+    <w:lsdException w:name="Light List Accent 3"/>
+    <w:lsdException w:name="Light Grid Accent 3"/>
+    <w:lsdException w:name="Medium Shading 1 Accent 3"/>
+    <w:lsdException w:name="Medium Shading 2 Accent 3"/>
+    <w:lsdException w:name="Medium List 1 Accent 3"/>
+    <w:lsdException w:name="Medium List 2 Accent 3"/>
+    <w:lsdException w:name="Medium Grid 1 Accent 3"/>
+    <w:lsdException w:name="Medium Grid 2 Accent 3"/>
+    <w:lsdException w:name="Medium Grid 3 Accent 3"/>
+    <w:lsdException w:name="Dark List Accent 3"/>
+    <w:lsdException w:name="Colorful Shading Accent 3"/>
+    <w:lsdException w:name="Colorful List Accent 3"/>
+    <w:lsdException w:name="Colorful Grid Accent 3"/>
+    <w:lsdException w:name="Light Shading Accent 4"/>
+    <w:lsdException w:name="Light List Accent 4"/>
+    <w:lsdException w:name="Light Grid Accent 4"/>
+    <w:lsdException w:name="Medium Shading 1 Accent 4"/>
+    <w:lsdException w:name="Medium Shading 2 Accent 4"/>
+    <w:lsdException w:name="Medium List 1 Accent 4"/>
+    <w:lsdException w:name="Medium List 2 Accent 4"/>
+    <w:lsdException w:name="Medium Grid 1 Accent 4"/>
+    <w:lsdException w:name="Medium Grid 2 Accent 4"/>
+    <w:lsdException w:name="Medium Grid 3 Accent 4"/>
+    <w:lsdException w:name="Dark List Accent 4"/>
+    <w:lsdException w:name="Colorful Shading Accent 4"/>
+    <w:lsdException w:name="Colorful List Accent 4"/>
+    <w:lsdException w:name="Colorful Grid Accent 4"/>
+    <w:lsdException w:name="Light Shading Accent 5"/>
+    <w:lsdException w:name="Light List Accent 5"/>
+    <w:lsdException w:name="Light Grid Accent 5"/>
+    <w:lsdException w:name="Medium Shading 1 Accent 5"/>
+    <w:lsdException w:name="Medium Shading 2 Accent 5"/>
+    <w:lsdException w:name="Medium List 1 Accent 5"/>
+    <w:lsdException w:name="Medium List 2 Accent 5"/>
+    <w:lsdException w:name="Medium Grid 1 Accent 5"/>
+    <w:lsdException w:name="Medium Grid 2 Accent 5"/>
+    <w:lsdException w:name="Medium Grid 3 Accent 5"/>
+    <w:lsdException w:name="Dark List Accent 5"/>
+    <w:lsdException w:name="Colorful Shading Accent 5"/>
+    <w:lsdException w:name="Colorful List Accent 5"/>
+    <w:lsdException w:name="Colorful Grid Accent 5"/>
+    <w:lsdException w:name="Light Shading Accent 6"/>
+    <w:lsdException w:name="Light List Accent 6"/>
+    <w:lsdException w:name="Light Grid Accent 6"/>
+    <w:lsdException w:name="Medium Shading 1 Accent 6"/>
+    <w:lsdException w:name="Medium Shading 2 Accent 6"/>
+    <w:lsdException w:name="Medium List 1 Accent 6"/>
+    <w:lsdException w:name="Medium List 2 Accent 6"/>
+    <w:lsdException w:name="Medium Grid 1 Accent 6"/>
+    <w:lsdException w:name="Medium Grid 2 Accent 6"/>
+    <w:lsdException w:name="Medium Grid 3 Accent 6"/>
+    <w:lsdException w:name="Dark List Accent 6"/>
+    <w:lsdException w:name="Colorful Shading Accent 6"/>
+    <w:lsdException w:name="Colorful List Accent 6"/>
+    <w:lsdException w:name="Colorful Grid Accent 6"/>
+    <w:lsdException w:name="Subtle Emphasis" w:qFormat="1"/>
+    <w:lsdException w:name="Intense Emphasis" w:qFormat="1"/>
+    <w:lsdException w:name="Subtle Reference" w:qFormat="1"/>
+    <w:lsdException w:name="Intense Reference" w:qFormat="1"/>
+    <w:lsdException w:name="Book Title" w:qFormat="1"/>
+    <w:lsdException w:name="TOC Heading" w:semiHidden="1" w:unhideWhenUsed="1" w:qFormat="1"/>
   </w:latentStyles>
   <w:style w:type="paragraph" w:default="1" w:styleId="Normal">
     <w:name w:val="Normal"/>
     <w:qFormat/>
+    <w:rsid w:val="00EB63F4"/>
     <w:pPr>
       <w:overflowPunct w:val="0"/>
       <w:autoSpaceDE w:val="0"/>
@@ -2339,6 +2196,7 @@
     <w:basedOn w:val="Normal"/>
     <w:next w:val="Normal"/>
     <w:qFormat/>
+    <w:rsid w:val="00EB63F4"/>
     <w:pPr>
       <w:keepNext/>
       <w:outlineLvl w:val="0"/>
@@ -2352,9 +2210,10 @@
     <w:basedOn w:val="Normal"/>
     <w:next w:val="Normal"/>
     <w:qFormat/>
+    <w:rsid w:val="00EB63F4"/>
     <w:pPr>
       <w:keepNext/>
-      <w:ind w:start="247.80pt" w:firstLine="1.20pt"/>
+      <w:ind w:left="4956" w:firstLine="24"/>
       <w:outlineLvl w:val="1"/>
     </w:pPr>
     <w:rPr>
@@ -2367,9 +2226,10 @@
     <w:basedOn w:val="Normal"/>
     <w:next w:val="Normal"/>
     <w:qFormat/>
+    <w:rsid w:val="00EB63F4"/>
     <w:pPr>
       <w:keepNext/>
-      <w:ind w:start="212.40pt" w:firstLine="35.40pt"/>
+      <w:ind w:left="4248" w:firstLine="708"/>
       <w:outlineLvl w:val="2"/>
     </w:pPr>
     <w:rPr>
@@ -2381,9 +2241,10 @@
     <w:basedOn w:val="Normal"/>
     <w:next w:val="Normal"/>
     <w:qFormat/>
+    <w:rsid w:val="00EB63F4"/>
     <w:pPr>
       <w:keepNext/>
-      <w:ind w:start="248.10pt"/>
+      <w:ind w:left="4962"/>
       <w:outlineLvl w:val="3"/>
     </w:pPr>
     <w:rPr>
@@ -2395,9 +2256,10 @@
     <w:basedOn w:val="Normal"/>
     <w:next w:val="Normal"/>
     <w:qFormat/>
+    <w:rsid w:val="00EB63F4"/>
     <w:pPr>
       <w:keepNext/>
-      <w:ind w:start="212.40pt" w:end="-35.45pt" w:firstLine="35.40pt"/>
+      <w:ind w:left="4248" w:right="-691" w:firstLine="708"/>
       <w:outlineLvl w:val="4"/>
     </w:pPr>
     <w:rPr>
@@ -2409,9 +2271,10 @@
     <w:basedOn w:val="Normal"/>
     <w:next w:val="Normal"/>
     <w:qFormat/>
+    <w:rsid w:val="00EB63F4"/>
     <w:pPr>
       <w:keepNext/>
-      <w:ind w:start="35.40pt" w:firstLine="35.40pt"/>
+      <w:ind w:left="708" w:firstLine="708"/>
       <w:outlineLvl w:val="5"/>
     </w:pPr>
     <w:rPr>
@@ -2423,9 +2286,10 @@
     <w:basedOn w:val="Normal"/>
     <w:next w:val="Normal"/>
     <w:qFormat/>
+    <w:rsid w:val="00EB63F4"/>
     <w:pPr>
       <w:keepNext/>
-      <w:ind w:start="212.40pt" w:end="-14.20pt" w:firstLine="35.40pt"/>
+      <w:ind w:left="4248" w:right="-276" w:firstLine="708"/>
       <w:outlineLvl w:val="6"/>
     </w:pPr>
     <w:rPr>
@@ -2437,9 +2301,10 @@
     <w:basedOn w:val="Normal"/>
     <w:next w:val="Normal"/>
     <w:qFormat/>
+    <w:rsid w:val="00EB63F4"/>
     <w:pPr>
       <w:keepNext/>
-      <w:ind w:start="212.70pt" w:firstLine="35.40pt"/>
+      <w:ind w:left="4254" w:firstLine="708"/>
       <w:outlineLvl w:val="7"/>
     </w:pPr>
     <w:rPr>
@@ -2451,9 +2316,10 @@
     <w:basedOn w:val="Normal"/>
     <w:next w:val="Normal"/>
     <w:qFormat/>
+    <w:rsid w:val="00EB63F4"/>
     <w:pPr>
       <w:keepNext/>
-      <w:ind w:start="248.10pt" w:firstLine="0.30pt"/>
+      <w:ind w:left="4962" w:firstLine="6"/>
       <w:outlineLvl w:val="8"/>
     </w:pPr>
     <w:rPr>
@@ -2463,36 +2329,44 @@
   </w:style>
   <w:style w:type="character" w:default="1" w:styleId="Policepardfaut">
     <w:name w:val="Default Paragraph Font"/>
+    <w:uiPriority w:val="1"/>
     <w:semiHidden/>
+    <w:unhideWhenUsed/>
   </w:style>
   <w:style w:type="table" w:default="1" w:styleId="TableauNormal">
     <w:name w:val="Normal Table"/>
+    <w:uiPriority w:val="99"/>
     <w:semiHidden/>
+    <w:unhideWhenUsed/>
     <w:tblPr>
-      <w:tblInd w:w="0pt" w:type="dxa"/>
+      <w:tblInd w:w="0" w:type="dxa"/>
       <w:tblCellMar>
-        <w:top w:w="0pt" w:type="dxa"/>
-        <w:start w:w="5.40pt" w:type="dxa"/>
-        <w:bottom w:w="0pt" w:type="dxa"/>
-        <w:end w:w="5.40pt" w:type="dxa"/>
+        <w:top w:w="0" w:type="dxa"/>
+        <w:left w:w="108" w:type="dxa"/>
+        <w:bottom w:w="0" w:type="dxa"/>
+        <w:right w:w="108" w:type="dxa"/>
       </w:tblCellMar>
     </w:tblPr>
   </w:style>
   <w:style w:type="numbering" w:default="1" w:styleId="Aucuneliste">
     <w:name w:val="No List"/>
+    <w:uiPriority w:val="99"/>
     <w:semiHidden/>
+    <w:unhideWhenUsed/>
   </w:style>
-  <w:style w:type="paragraph" w:customStyle="1" w:styleId="BodyText2">
-    <w:name w:val="Body Text 2"/>
+  <w:style w:type="paragraph" w:customStyle="1" w:styleId="Corpsdetexte21">
+    <w:name w:val="Corps de texte 21"/>
     <w:basedOn w:val="Normal"/>
+    <w:rsid w:val="00EB63F4"/>
     <w:pPr>
-      <w:ind w:start="70.80pt" w:firstLine="0.45pt"/>
+      <w:ind w:left="1416" w:firstLine="9"/>
       <w:jc w:val="both"/>
     </w:pPr>
   </w:style>
-  <w:style w:type="paragraph" w:customStyle="1" w:styleId="DocumentMap">
-    <w:name w:val="Document Map"/>
+  <w:style w:type="paragraph" w:customStyle="1" w:styleId="Explorateurdedocuments1">
+    <w:name w:val="Explorateur de documents1"/>
     <w:basedOn w:val="Normal"/>
+    <w:rsid w:val="00EB63F4"/>
     <w:pPr>
       <w:shd w:val="clear" w:color="auto" w:fill="000080"/>
     </w:pPr>
@@ -2500,11 +2374,12 @@
       <w:rFonts w:ascii="Tahoma" w:hAnsi="Tahoma"/>
     </w:rPr>
   </w:style>
-  <w:style w:type="paragraph" w:customStyle="1" w:styleId="BlockText">
-    <w:name w:val="Block Text"/>
+  <w:style w:type="paragraph" w:customStyle="1" w:styleId="Normalcentr1">
+    <w:name w:val="Normal centré1"/>
     <w:basedOn w:val="Normal"/>
+    <w:rsid w:val="00EB63F4"/>
     <w:pPr>
-      <w:ind w:start="247.80pt" w:end="-14.20pt" w:firstLine="1.20pt"/>
+      <w:ind w:left="4956" w:right="-276" w:firstLine="24"/>
     </w:pPr>
     <w:rPr>
       <w:b/>
@@ -2513,10 +2388,11 @@
   <w:style w:type="paragraph" w:styleId="En-tte">
     <w:name w:val="header"/>
     <w:basedOn w:val="Normal"/>
+    <w:rsid w:val="00EB63F4"/>
     <w:pPr>
       <w:tabs>
-        <w:tab w:val="center" w:pos="240.95pt"/>
-        <w:tab w:val="end" w:pos="453.55pt"/>
+        <w:tab w:val="center" w:pos="4819"/>
+        <w:tab w:val="right" w:pos="9071"/>
       </w:tabs>
     </w:pPr>
     <w:rPr>
@@ -2524,22 +2400,22 @@
       <w:sz w:val="20"/>
     </w:rPr>
   </w:style>
-  <w:style w:type="paragraph" w:customStyle="1" w:styleId="BodyTextIndent2">
-    <w:name w:val="Body Text Indent 2"/>
+  <w:style w:type="paragraph" w:customStyle="1" w:styleId="Retraitcorpsdetexte21">
+    <w:name w:val="Retrait corps de texte 21"/>
     <w:basedOn w:val="Normal"/>
+    <w:rsid w:val="00EB63F4"/>
     <w:pPr>
       <w:tabs>
-        <w:tab w:val="start" w:pos="283.50pt"/>
+        <w:tab w:val="left" w:pos="5670"/>
       </w:tabs>
-      <w:spacing w:line="12pt" w:lineRule="atLeast"/>
-      <w:ind w:start="70.90pt"/>
+      <w:spacing w:line="240" w:lineRule="atLeast"/>
+      <w:ind w:left="1418"/>
       <w:jc w:val="both"/>
     </w:pPr>
   </w:style>
   <w:style w:type="paragraph" w:styleId="Textedebulles">
     <w:name w:val="Balloon Text"/>
     <w:basedOn w:val="Normal"/>
-    <w:semiHidden/>
     <w:rsid w:val="00F7248F"/>
     <w:rPr>
       <w:rFonts w:ascii="Tahoma" w:hAnsi="Tahoma" w:cs="Tahoma"/>
@@ -2551,7 +2427,7 @@
 </file>
 
 <file path=word/theme/theme1.xml><?xml version="1.0" encoding="utf-8"?>
-<a:theme xmlns:a="http://purl.oclc.org/ooxml/drawingml/main" name="Thème Office">
+<a:theme xmlns:a="http://schemas.openxmlformats.org/drawingml/2006/main" name="Thème Office">
   <a:themeElements>
     <a:clrScheme name="Office">
       <a:dk1>
@@ -2670,25 +2546,25 @@
         </a:solidFill>
         <a:gradFill rotWithShape="1">
           <a:gsLst>
-            <a:gs pos="0%">
+            <a:gs pos="0">
               <a:schemeClr val="phClr">
-                <a:lumMod val="110%"/>
-                <a:satMod val="105%"/>
-                <a:tint val="67%"/>
+                <a:lumMod val="110000"/>
+                <a:satMod val="105000"/>
+                <a:tint val="67000"/>
               </a:schemeClr>
             </a:gs>
-            <a:gs pos="50%">
+            <a:gs pos="50000">
               <a:schemeClr val="phClr">
-                <a:lumMod val="105%"/>
-                <a:satMod val="103%"/>
-                <a:tint val="73%"/>
+                <a:lumMod val="105000"/>
+                <a:satMod val="103000"/>
+                <a:tint val="73000"/>
               </a:schemeClr>
             </a:gs>
-            <a:gs pos="100%">
+            <a:gs pos="100000">
               <a:schemeClr val="phClr">
-                <a:lumMod val="105%"/>
-                <a:satMod val="109%"/>
-                <a:tint val="81%"/>
+                <a:lumMod val="105000"/>
+                <a:satMod val="109000"/>
+                <a:tint val="81000"/>
               </a:schemeClr>
             </a:gs>
           </a:gsLst>
@@ -2696,25 +2572,25 @@
         </a:gradFill>
         <a:gradFill rotWithShape="1">
           <a:gsLst>
-            <a:gs pos="0%">
+            <a:gs pos="0">
               <a:schemeClr val="phClr">
-                <a:satMod val="103%"/>
-                <a:lumMod val="102%"/>
-                <a:tint val="94%"/>
+                <a:satMod val="103000"/>
+                <a:lumMod val="102000"/>
+                <a:tint val="94000"/>
               </a:schemeClr>
             </a:gs>
-            <a:gs pos="50%">
+            <a:gs pos="50000">
               <a:schemeClr val="phClr">
-                <a:satMod val="110%"/>
-                <a:lumMod val="100%"/>
-                <a:shade val="100%"/>
+                <a:satMod val="110000"/>
+                <a:lumMod val="100000"/>
+                <a:shade val="100000"/>
               </a:schemeClr>
             </a:gs>
-            <a:gs pos="100%">
+            <a:gs pos="100000">
               <a:schemeClr val="phClr">
-                <a:lumMod val="99%"/>
-                <a:satMod val="120%"/>
-                <a:shade val="78%"/>
+                <a:lumMod val="99000"/>
+                <a:satMod val="120000"/>
+                <a:shade val="78000"/>
               </a:schemeClr>
             </a:gs>
           </a:gsLst>
@@ -2727,21 +2603,21 @@
             <a:schemeClr val="phClr"/>
           </a:solidFill>
           <a:prstDash val="solid"/>
-          <a:miter lim="800%"/>
+          <a:miter lim="800000"/>
         </a:ln>
         <a:ln w="12700" cap="flat" cmpd="sng" algn="ctr">
           <a:solidFill>
             <a:schemeClr val="phClr"/>
           </a:solidFill>
           <a:prstDash val="solid"/>
-          <a:miter lim="800%"/>
+          <a:miter lim="800000"/>
         </a:ln>
         <a:ln w="19050" cap="flat" cmpd="sng" algn="ctr">
           <a:solidFill>
             <a:schemeClr val="phClr"/>
           </a:solidFill>
           <a:prstDash val="solid"/>
-          <a:miter lim="800%"/>
+          <a:miter lim="800000"/>
         </a:ln>
       </a:lnStyleLst>
       <a:effectStyleLst>
@@ -2755,7 +2631,7 @@
           <a:effectLst>
             <a:outerShdw blurRad="57150" dist="19050" dir="5400000" algn="ctr" rotWithShape="0">
               <a:srgbClr val="000000">
-                <a:alpha val="63%"/>
+                <a:alpha val="63000"/>
               </a:srgbClr>
             </a:outerShdw>
           </a:effectLst>
@@ -2767,32 +2643,32 @@
         </a:solidFill>
         <a:solidFill>
           <a:schemeClr val="phClr">
-            <a:tint val="95%"/>
-            <a:satMod val="170%"/>
+            <a:tint val="95000"/>
+            <a:satMod val="170000"/>
           </a:schemeClr>
         </a:solidFill>
         <a:gradFill rotWithShape="1">
           <a:gsLst>
-            <a:gs pos="0%">
+            <a:gs pos="0">
               <a:schemeClr val="phClr">
-                <a:tint val="93%"/>
-                <a:satMod val="150%"/>
-                <a:shade val="98%"/>
-                <a:lumMod val="102%"/>
+                <a:tint val="93000"/>
+                <a:satMod val="150000"/>
+                <a:shade val="98000"/>
+                <a:lumMod val="102000"/>
               </a:schemeClr>
             </a:gs>
-            <a:gs pos="50%">
+            <a:gs pos="50000">
               <a:schemeClr val="phClr">
-                <a:tint val="98%"/>
-                <a:satMod val="130%"/>
-                <a:shade val="90%"/>
-                <a:lumMod val="103%"/>
+                <a:tint val="98000"/>
+                <a:satMod val="130000"/>
+                <a:shade val="90000"/>
+                <a:lumMod val="103000"/>
               </a:schemeClr>
             </a:gs>
-            <a:gs pos="100%">
+            <a:gs pos="100000">
               <a:schemeClr val="phClr">
-                <a:shade val="63%"/>
-                <a:satMod val="120%"/>
+                <a:shade val="63000"/>
+                <a:satMod val="120000"/>
               </a:schemeClr>
             </a:gs>
           </a:gsLst>
@@ -2809,16 +2685,4 @@
     </a:ext>
   </a:extLst>
 </a:theme>
-</file>
-
-<file path=customXml/item1.xml><?xml version="1.0" encoding="utf-8"?>
-<b:Sources xmlns:b="http://schemas.openxmlformats.org/officeDocument/2006/bibliography" xmlns="http://schemas.openxmlformats.org/officeDocument/2006/bibliography" SelectedStyle="\APA.XSL" StyleName="APA"/>
-</file>
-
-<file path=customXml/itemProps1.xml><?xml version="1.0" encoding="utf-8"?>
-<ds:datastoreItem xmlns:ds="http://purl.oclc.org/ooxml/officeDocument/customXml" ds:itemID="{A68E339B-9705-4962-B614-550DE8D07EE1}">
-  <ds:schemaRefs>
-    <ds:schemaRef ds:uri="http://schemas.openxmlformats.org/officeDocument/2006/bibliography"/>
-  </ds:schemaRefs>
-</ds:datastoreItem>
 </file>
</xml_diff>

<commit_message>
commit correction erreur package
</commit_message>
<xml_diff>
--- a/AppAfpaBrive.Web/ModelesOffice/2-Lettre_Envoi_Convention.docx
+++ b/AppAfpaBrive.Web/ModelesOffice/2-Lettre_Envoi_Convention.docx
@@ -329,8 +329,6 @@
         </w:rPr>
         <w:fldChar w:fldCharType="end"/>
       </w:r>
-      <w:bookmarkStart w:id="0" w:name="_GoBack"/>
-      <w:bookmarkEnd w:id="0"/>
     </w:p>
     <w:p>
       <w:pPr>
@@ -812,6 +810,14 @@
           <w:b/>
           <w:sz w:val="20"/>
         </w:rPr>
+        <w:t xml:space="preserve"> </w:t>
+      </w:r>
+      <w:r>
+        <w:rPr>
+          <w:rFonts w:ascii="Arial" w:hAnsi="Arial" w:cs="Arial"/>
+          <w:b/>
+          <w:sz w:val="20"/>
+        </w:rPr>
         <w:fldChar w:fldCharType="begin"/>
       </w:r>
       <w:r>
@@ -942,7 +948,25 @@
           <w:noProof/>
           <w:sz w:val="20"/>
         </w:rPr>
-        <w:t>«TélFormateur»</w:t>
+        <w:t>«</w:t>
+      </w:r>
+      <w:proofErr w:type="spellStart"/>
+      <w:r>
+        <w:rPr>
+          <w:rFonts w:ascii="Arial" w:hAnsi="Arial" w:cs="Arial"/>
+          <w:noProof/>
+          <w:sz w:val="20"/>
+        </w:rPr>
+        <w:t>TélFormateur</w:t>
+      </w:r>
+      <w:proofErr w:type="spellEnd"/>
+      <w:r>
+        <w:rPr>
+          <w:rFonts w:ascii="Arial" w:hAnsi="Arial" w:cs="Arial"/>
+          <w:noProof/>
+          <w:sz w:val="20"/>
+        </w:rPr>
+        <w:t>»</w:t>
       </w:r>
       <w:r>
         <w:rPr>
@@ -1212,6 +1236,15 @@
           <w:rFonts w:ascii="Arial" w:hAnsi="Arial" w:cs="Arial"/>
           <w:sz w:val="20"/>
         </w:rPr>
+        <w:t xml:space="preserve"> </w:t>
+      </w:r>
+      <w:bookmarkStart w:id="0" w:name="_GoBack"/>
+      <w:bookmarkEnd w:id="0"/>
+      <w:r>
+        <w:rPr>
+          <w:rFonts w:ascii="Arial" w:hAnsi="Arial" w:cs="Arial"/>
+          <w:sz w:val="20"/>
+        </w:rPr>
         <w:t xml:space="preserve">les </w:t>
       </w:r>
       <w:r>
@@ -1252,6 +1285,13 @@
       <w:r>
         <w:rPr>
           <w:rFonts w:ascii="Arial" w:hAnsi="Arial" w:cs="Arial"/>
+          <w:sz w:val="20"/>
+        </w:rPr>
+        <w:t xml:space="preserve"> </w:t>
+      </w:r>
+      <w:r>
+        <w:rPr>
+          <w:rFonts w:ascii="Arial" w:hAnsi="Arial" w:cs="Arial"/>
           <w:b/>
           <w:sz w:val="20"/>
         </w:rPr>
@@ -1296,6 +1336,14 @@
           <w:b/>
           <w:sz w:val="20"/>
         </w:rPr>
+        <w:t xml:space="preserve"> </w:t>
+      </w:r>
+      <w:r>
+        <w:rPr>
+          <w:rFonts w:ascii="Arial" w:hAnsi="Arial" w:cs="Arial"/>
+          <w:b/>
+          <w:sz w:val="20"/>
+        </w:rPr>
         <w:fldChar w:fldCharType="begin"/>
       </w:r>
       <w:r>
@@ -1330,6 +1378,14 @@
           <w:sz w:val="20"/>
         </w:rPr>
         <w:fldChar w:fldCharType="end"/>
+      </w:r>
+      <w:r>
+        <w:rPr>
+          <w:rFonts w:ascii="Arial" w:hAnsi="Arial" w:cs="Arial"/>
+          <w:b/>
+          <w:sz w:val="20"/>
+        </w:rPr>
+        <w:t xml:space="preserve"> </w:t>
       </w:r>
       <w:r>
         <w:rPr>
@@ -1424,6 +1480,13 @@
           <w:sz w:val="20"/>
         </w:rPr>
         <w:t>ces documents</w:t>
+      </w:r>
+      <w:r>
+        <w:rPr>
+          <w:rFonts w:ascii="Arial" w:hAnsi="Arial" w:cs="Arial"/>
+          <w:sz w:val="20"/>
+        </w:rPr>
+        <w:t xml:space="preserve"> </w:t>
       </w:r>
       <w:r>
         <w:rPr>
@@ -1653,6 +1716,13 @@
           <w:sz w:val="20"/>
         </w:rPr>
         <w:tab/>
+      </w:r>
+      <w:proofErr w:type="spellStart"/>
+      <w:r>
+        <w:rPr>
+          <w:rFonts w:ascii="Arial" w:hAnsi="Arial" w:cs="Arial"/>
+          <w:sz w:val="20"/>
+        </w:rPr>
         <w:t>Directrice</w:t>
       </w:r>
       <w:r>
@@ -1660,7 +1730,15 @@
           <w:rFonts w:ascii="Arial" w:hAnsi="Arial" w:cs="Arial"/>
           <w:sz w:val="20"/>
         </w:rPr>
-        <w:t>Centre de Brive</w:t>
+        <w:t>Centre</w:t>
+      </w:r>
+      <w:proofErr w:type="spellEnd"/>
+      <w:r>
+        <w:rPr>
+          <w:rFonts w:ascii="Arial" w:hAnsi="Arial" w:cs="Arial"/>
+          <w:sz w:val="20"/>
+        </w:rPr>
+        <w:t xml:space="preserve"> de Brive</w:t>
       </w:r>
     </w:p>
     <w:p>

</xml_diff>